<commit_message>
Actualización Perfil del Proyecto
</commit_message>
<xml_diff>
--- a/PerfilDelProyecto_Jumbo_Peñafiel_Yacelga-1.docx
+++ b/PerfilDelProyecto_Jumbo_Peñafiel_Yacelga-1.docx
@@ -536,13 +536,10 @@
           <w:sz w:val="56"/>
           <w:szCs w:val="72"/>
         </w:rPr>
-        <w:t>Diego Yacelga</w:t>
-      </w:r>
-    </w:p>
-    <w:p>
-      <w:pPr>
-        <w:pStyle w:val="Standard"/>
-        <w:jc w:val="center"/>
+        <w:t xml:space="preserve">Diego </w:t>
+      </w:r>
+      <w:proofErr w:type="spellStart"/>
+      <w:r>
         <w:rPr>
           <w:rFonts w:asciiTheme="minorHAnsi" w:hAnsiTheme="minorHAnsi" w:cstheme="minorHAnsi"/>
           <w:b/>
@@ -552,7 +549,9 @@
           <w:sz w:val="56"/>
           <w:szCs w:val="72"/>
         </w:rPr>
-      </w:pPr>
+        <w:t>Yacelga</w:t>
+      </w:r>
+      <w:proofErr w:type="spellEnd"/>
     </w:p>
     <w:p>
       <w:pPr>
@@ -568,7 +567,11 @@
           <w:szCs w:val="72"/>
         </w:rPr>
       </w:pPr>
-      <w:r>
+    </w:p>
+    <w:p>
+      <w:pPr>
+        <w:pStyle w:val="Standard"/>
+        <w:jc w:val="center"/>
         <w:rPr>
           <w:rFonts w:asciiTheme="minorHAnsi" w:hAnsiTheme="minorHAnsi" w:cstheme="minorHAnsi"/>
           <w:b/>
@@ -578,13 +581,8 @@
           <w:sz w:val="56"/>
           <w:szCs w:val="72"/>
         </w:rPr>
-        <w:t>Tutor:</w:t>
-      </w:r>
-    </w:p>
-    <w:p>
-      <w:pPr>
-        <w:pStyle w:val="Standard"/>
-        <w:jc w:val="center"/>
+      </w:pPr>
+      <w:r>
         <w:rPr>
           <w:rFonts w:asciiTheme="minorHAnsi" w:hAnsiTheme="minorHAnsi" w:cstheme="minorHAnsi"/>
           <w:b/>
@@ -594,8 +592,13 @@
           <w:sz w:val="56"/>
           <w:szCs w:val="72"/>
         </w:rPr>
-      </w:pPr>
-      <w:r>
+        <w:t>Tutor:</w:t>
+      </w:r>
+    </w:p>
+    <w:p>
+      <w:pPr>
+        <w:pStyle w:val="Standard"/>
+        <w:jc w:val="center"/>
         <w:rPr>
           <w:rFonts w:asciiTheme="minorHAnsi" w:hAnsiTheme="minorHAnsi" w:cstheme="minorHAnsi"/>
           <w:b/>
@@ -605,6 +608,17 @@
           <w:sz w:val="56"/>
           <w:szCs w:val="72"/>
         </w:rPr>
+      </w:pPr>
+      <w:r>
+        <w:rPr>
+          <w:rFonts w:asciiTheme="minorHAnsi" w:hAnsiTheme="minorHAnsi" w:cstheme="minorHAnsi"/>
+          <w:b/>
+          <w:bCs/>
+          <w:i/>
+          <w:iCs/>
+          <w:sz w:val="56"/>
+          <w:szCs w:val="72"/>
+        </w:rPr>
         <w:t>Ing. Jenny Ruiz</w:t>
       </w:r>
     </w:p>
@@ -662,6 +676,7 @@
         </w:rPr>
         <w:t xml:space="preserve">Período: </w:t>
       </w:r>
+      <w:proofErr w:type="gramStart"/>
       <w:r>
         <w:rPr>
           <w:rFonts w:asciiTheme="minorHAnsi" w:hAnsiTheme="minorHAnsi" w:cstheme="minorHAnsi"/>
@@ -672,7 +687,20 @@
           <w:sz w:val="56"/>
           <w:szCs w:val="72"/>
         </w:rPr>
-        <w:t>Oct. 17- Feb. 18</w:t>
+        <w:t>Oct.</w:t>
+      </w:r>
+      <w:proofErr w:type="gramEnd"/>
+      <w:r>
+        <w:rPr>
+          <w:rFonts w:asciiTheme="minorHAnsi" w:hAnsiTheme="minorHAnsi" w:cstheme="minorHAnsi"/>
+          <w:b/>
+          <w:bCs/>
+          <w:i/>
+          <w:iCs/>
+          <w:sz w:val="56"/>
+          <w:szCs w:val="72"/>
+        </w:rPr>
+        <w:t xml:space="preserve"> 17- Feb. 18</w:t>
       </w:r>
     </w:p>
     <w:p>
@@ -939,7 +967,7 @@
               <w:kern w:val="0"/>
               <w:sz w:val="22"/>
               <w:szCs w:val="22"/>
-              <w:lang w:eastAsia="es-EC" w:bidi="ar-SA"/>
+              <w:lang w:val="es-MX" w:eastAsia="es-MX" w:bidi="ar-SA"/>
             </w:rPr>
           </w:pPr>
           <w:r>
@@ -951,7 +979,7 @@
           <w:r>
             <w:fldChar w:fldCharType="separate"/>
           </w:r>
-          <w:hyperlink w:anchor="_Toc498412134" w:history="1">
+          <w:hyperlink w:anchor="_Toc498989613" w:history="1">
             <w:r>
               <w:rPr>
                 <w:rStyle w:val="Hipervnculo"/>
@@ -967,7 +995,7 @@
                 <w:kern w:val="0"/>
                 <w:sz w:val="22"/>
                 <w:szCs w:val="22"/>
-                <w:lang w:eastAsia="es-EC" w:bidi="ar-SA"/>
+                <w:lang w:val="es-MX" w:eastAsia="es-MX" w:bidi="ar-SA"/>
               </w:rPr>
               <w:tab/>
             </w:r>
@@ -998,7 +1026,7 @@
                 <w:noProof/>
                 <w:webHidden/>
               </w:rPr>
-              <w:instrText xml:space="preserve"> PAGEREF _Toc498412134 \h </w:instrText>
+              <w:instrText xml:space="preserve"> PAGEREF _Toc498989613 \h </w:instrText>
             </w:r>
             <w:r>
               <w:rPr>
@@ -1018,7 +1046,7 @@
                 <w:noProof/>
                 <w:webHidden/>
               </w:rPr>
-              <w:t>2</w:t>
+              <w:t>3</w:t>
             </w:r>
             <w:r>
               <w:rPr>
@@ -1042,10 +1070,10 @@
               <w:kern w:val="0"/>
               <w:sz w:val="22"/>
               <w:szCs w:val="22"/>
-              <w:lang w:eastAsia="es-EC" w:bidi="ar-SA"/>
+              <w:lang w:val="es-MX" w:eastAsia="es-MX" w:bidi="ar-SA"/>
             </w:rPr>
           </w:pPr>
-          <w:hyperlink w:anchor="_Toc498412135" w:history="1">
+          <w:hyperlink w:anchor="_Toc498989614" w:history="1">
             <w:r>
               <w:rPr>
                 <w:rStyle w:val="Hipervnculo"/>
@@ -1061,7 +1089,7 @@
                 <w:kern w:val="0"/>
                 <w:sz w:val="22"/>
                 <w:szCs w:val="22"/>
-                <w:lang w:eastAsia="es-EC" w:bidi="ar-SA"/>
+                <w:lang w:val="es-MX" w:eastAsia="es-MX" w:bidi="ar-SA"/>
               </w:rPr>
               <w:tab/>
             </w:r>
@@ -1092,7 +1120,7 @@
                 <w:noProof/>
                 <w:webHidden/>
               </w:rPr>
-              <w:instrText xml:space="preserve"> PAGEREF _Toc498412135 \h </w:instrText>
+              <w:instrText xml:space="preserve"> PAGEREF _Toc498989614 \h </w:instrText>
             </w:r>
             <w:r>
               <w:rPr>
@@ -1112,7 +1140,7 @@
                 <w:noProof/>
                 <w:webHidden/>
               </w:rPr>
-              <w:t>2</w:t>
+              <w:t>3</w:t>
             </w:r>
             <w:r>
               <w:rPr>
@@ -1136,10 +1164,10 @@
               <w:kern w:val="0"/>
               <w:sz w:val="22"/>
               <w:szCs w:val="22"/>
-              <w:lang w:eastAsia="es-EC" w:bidi="ar-SA"/>
+              <w:lang w:val="es-MX" w:eastAsia="es-MX" w:bidi="ar-SA"/>
             </w:rPr>
           </w:pPr>
-          <w:hyperlink w:anchor="_Toc498412136" w:history="1">
+          <w:hyperlink w:anchor="_Toc498989615" w:history="1">
             <w:r>
               <w:rPr>
                 <w:rStyle w:val="Hipervnculo"/>
@@ -1155,7 +1183,7 @@
                 <w:kern w:val="0"/>
                 <w:sz w:val="22"/>
                 <w:szCs w:val="22"/>
-                <w:lang w:eastAsia="es-EC" w:bidi="ar-SA"/>
+                <w:lang w:val="es-MX" w:eastAsia="es-MX" w:bidi="ar-SA"/>
               </w:rPr>
               <w:tab/>
             </w:r>
@@ -1186,7 +1214,7 @@
                 <w:noProof/>
                 <w:webHidden/>
               </w:rPr>
-              <w:instrText xml:space="preserve"> PAGEREF _Toc498412136 \h </w:instrText>
+              <w:instrText xml:space="preserve"> PAGEREF _Toc498989615 \h </w:instrText>
             </w:r>
             <w:r>
               <w:rPr>
@@ -1206,7 +1234,7 @@
                 <w:noProof/>
                 <w:webHidden/>
               </w:rPr>
-              <w:t>2</w:t>
+              <w:t>3</w:t>
             </w:r>
             <w:r>
               <w:rPr>
@@ -1230,10 +1258,10 @@
               <w:kern w:val="0"/>
               <w:sz w:val="22"/>
               <w:szCs w:val="22"/>
-              <w:lang w:eastAsia="es-EC" w:bidi="ar-SA"/>
+              <w:lang w:val="es-MX" w:eastAsia="es-MX" w:bidi="ar-SA"/>
             </w:rPr>
           </w:pPr>
-          <w:hyperlink w:anchor="_Toc498412137" w:history="1">
+          <w:hyperlink w:anchor="_Toc498989616" w:history="1">
             <w:r>
               <w:rPr>
                 <w:rStyle w:val="Hipervnculo"/>
@@ -1249,7 +1277,7 @@
                 <w:kern w:val="0"/>
                 <w:sz w:val="22"/>
                 <w:szCs w:val="22"/>
-                <w:lang w:eastAsia="es-EC" w:bidi="ar-SA"/>
+                <w:lang w:val="es-MX" w:eastAsia="es-MX" w:bidi="ar-SA"/>
               </w:rPr>
               <w:tab/>
             </w:r>
@@ -1280,7 +1308,7 @@
                 <w:noProof/>
                 <w:webHidden/>
               </w:rPr>
-              <w:instrText xml:space="preserve"> PAGEREF _Toc498412137 \h </w:instrText>
+              <w:instrText xml:space="preserve"> PAGEREF _Toc498989616 \h </w:instrText>
             </w:r>
             <w:r>
               <w:rPr>
@@ -1300,7 +1328,7 @@
                 <w:noProof/>
                 <w:webHidden/>
               </w:rPr>
-              <w:t>3</w:t>
+              <w:t>4</w:t>
             </w:r>
             <w:r>
               <w:rPr>
@@ -1324,10 +1352,10 @@
               <w:kern w:val="0"/>
               <w:sz w:val="22"/>
               <w:szCs w:val="22"/>
-              <w:lang w:eastAsia="es-EC" w:bidi="ar-SA"/>
+              <w:lang w:val="es-MX" w:eastAsia="es-MX" w:bidi="ar-SA"/>
             </w:rPr>
           </w:pPr>
-          <w:hyperlink w:anchor="_Toc498412138" w:history="1">
+          <w:hyperlink w:anchor="_Toc498989617" w:history="1">
             <w:r>
               <w:rPr>
                 <w:rStyle w:val="Hipervnculo"/>
@@ -1343,7 +1371,7 @@
                 <w:kern w:val="0"/>
                 <w:sz w:val="22"/>
                 <w:szCs w:val="22"/>
-                <w:lang w:eastAsia="es-EC" w:bidi="ar-SA"/>
+                <w:lang w:val="es-MX" w:eastAsia="es-MX" w:bidi="ar-SA"/>
               </w:rPr>
               <w:tab/>
             </w:r>
@@ -1374,7 +1402,7 @@
                 <w:noProof/>
                 <w:webHidden/>
               </w:rPr>
-              <w:instrText xml:space="preserve"> PAGEREF _Toc498412138 \h </w:instrText>
+              <w:instrText xml:space="preserve"> PAGEREF _Toc498989617 \h </w:instrText>
             </w:r>
             <w:r>
               <w:rPr>
@@ -1394,7 +1422,7 @@
                 <w:noProof/>
                 <w:webHidden/>
               </w:rPr>
-              <w:t>3</w:t>
+              <w:t>5</w:t>
             </w:r>
             <w:r>
               <w:rPr>
@@ -1418,10 +1446,10 @@
               <w:kern w:val="0"/>
               <w:sz w:val="22"/>
               <w:szCs w:val="22"/>
-              <w:lang w:eastAsia="es-EC" w:bidi="ar-SA"/>
+              <w:lang w:val="es-MX" w:eastAsia="es-MX" w:bidi="ar-SA"/>
             </w:rPr>
           </w:pPr>
-          <w:hyperlink w:anchor="_Toc498412139" w:history="1">
+          <w:hyperlink w:anchor="_Toc498989618" w:history="1">
             <w:r>
               <w:rPr>
                 <w:rStyle w:val="Hipervnculo"/>
@@ -1437,7 +1465,7 @@
                 <w:kern w:val="0"/>
                 <w:sz w:val="22"/>
                 <w:szCs w:val="22"/>
-                <w:lang w:eastAsia="es-EC" w:bidi="ar-SA"/>
+                <w:lang w:val="es-MX" w:eastAsia="es-MX" w:bidi="ar-SA"/>
               </w:rPr>
               <w:tab/>
             </w:r>
@@ -1468,7 +1496,7 @@
                 <w:noProof/>
                 <w:webHidden/>
               </w:rPr>
-              <w:instrText xml:space="preserve"> PAGEREF _Toc498412139 \h </w:instrText>
+              <w:instrText xml:space="preserve"> PAGEREF _Toc498989618 \h </w:instrText>
             </w:r>
             <w:r>
               <w:rPr>
@@ -1488,7 +1516,7 @@
                 <w:noProof/>
                 <w:webHidden/>
               </w:rPr>
-              <w:t>3</w:t>
+              <w:t>5</w:t>
             </w:r>
             <w:r>
               <w:rPr>
@@ -1512,10 +1540,10 @@
               <w:kern w:val="0"/>
               <w:sz w:val="22"/>
               <w:szCs w:val="22"/>
-              <w:lang w:eastAsia="es-EC" w:bidi="ar-SA"/>
+              <w:lang w:val="es-MX" w:eastAsia="es-MX" w:bidi="ar-SA"/>
             </w:rPr>
           </w:pPr>
-          <w:hyperlink w:anchor="_Toc498412140" w:history="1">
+          <w:hyperlink w:anchor="_Toc498989619" w:history="1">
             <w:r>
               <w:rPr>
                 <w:rStyle w:val="Hipervnculo"/>
@@ -1531,7 +1559,7 @@
                 <w:kern w:val="0"/>
                 <w:sz w:val="22"/>
                 <w:szCs w:val="22"/>
-                <w:lang w:eastAsia="es-EC" w:bidi="ar-SA"/>
+                <w:lang w:val="es-MX" w:eastAsia="es-MX" w:bidi="ar-SA"/>
               </w:rPr>
               <w:tab/>
             </w:r>
@@ -1562,7 +1590,7 @@
                 <w:noProof/>
                 <w:webHidden/>
               </w:rPr>
-              <w:instrText xml:space="preserve"> PAGEREF _Toc498412140 \h </w:instrText>
+              <w:instrText xml:space="preserve"> PAGEREF _Toc498989619 \h </w:instrText>
             </w:r>
             <w:r>
               <w:rPr>
@@ -1582,7 +1610,7 @@
                 <w:noProof/>
                 <w:webHidden/>
               </w:rPr>
-              <w:t>4</w:t>
+              <w:t>5</w:t>
             </w:r>
             <w:r>
               <w:rPr>
@@ -1606,10 +1634,10 @@
               <w:kern w:val="0"/>
               <w:sz w:val="22"/>
               <w:szCs w:val="22"/>
-              <w:lang w:eastAsia="es-EC" w:bidi="ar-SA"/>
+              <w:lang w:val="es-MX" w:eastAsia="es-MX" w:bidi="ar-SA"/>
             </w:rPr>
           </w:pPr>
-          <w:hyperlink w:anchor="_Toc498412141" w:history="1">
+          <w:hyperlink w:anchor="_Toc498989620" w:history="1">
             <w:r>
               <w:rPr>
                 <w:rStyle w:val="Hipervnculo"/>
@@ -1625,7 +1653,7 @@
                 <w:kern w:val="0"/>
                 <w:sz w:val="22"/>
                 <w:szCs w:val="22"/>
-                <w:lang w:eastAsia="es-EC" w:bidi="ar-SA"/>
+                <w:lang w:val="es-MX" w:eastAsia="es-MX" w:bidi="ar-SA"/>
               </w:rPr>
               <w:tab/>
             </w:r>
@@ -1656,7 +1684,7 @@
                 <w:noProof/>
                 <w:webHidden/>
               </w:rPr>
-              <w:instrText xml:space="preserve"> PAGEREF _Toc498412141 \h </w:instrText>
+              <w:instrText xml:space="preserve"> PAGEREF _Toc498989620 \h </w:instrText>
             </w:r>
             <w:r>
               <w:rPr>
@@ -1676,7 +1704,748 @@
                 <w:noProof/>
                 <w:webHidden/>
               </w:rPr>
-              <w:t>4</w:t>
+              <w:t>6</w:t>
+            </w:r>
+            <w:r>
+              <w:rPr>
+                <w:noProof/>
+                <w:webHidden/>
+              </w:rPr>
+              <w:fldChar w:fldCharType="end"/>
+            </w:r>
+          </w:hyperlink>
+        </w:p>
+        <w:p>
+          <w:pPr>
+            <w:pStyle w:val="TDC1"/>
+            <w:tabs>
+              <w:tab w:val="left" w:pos="660"/>
+              <w:tab w:val="right" w:leader="dot" w:pos="9060"/>
+            </w:tabs>
+            <w:rPr>
+              <w:rFonts w:asciiTheme="minorHAnsi" w:eastAsiaTheme="minorEastAsia" w:hAnsiTheme="minorHAnsi" w:cstheme="minorBidi"/>
+              <w:noProof/>
+              <w:kern w:val="0"/>
+              <w:sz w:val="22"/>
+              <w:szCs w:val="22"/>
+              <w:lang w:val="es-MX" w:eastAsia="es-MX" w:bidi="ar-SA"/>
+            </w:rPr>
+          </w:pPr>
+          <w:hyperlink w:anchor="_Toc498989621" w:history="1">
+            <w:r>
+              <w:rPr>
+                <w:rStyle w:val="Hipervnculo"/>
+                <w:rFonts w:ascii="Arial" w:hAnsi="Arial" w:cs="Arial"/>
+                <w:noProof/>
+              </w:rPr>
+              <w:t>IX.</w:t>
+            </w:r>
+            <w:r>
+              <w:rPr>
+                <w:rFonts w:asciiTheme="minorHAnsi" w:eastAsiaTheme="minorEastAsia" w:hAnsiTheme="minorHAnsi" w:cstheme="minorBidi"/>
+                <w:noProof/>
+                <w:kern w:val="0"/>
+                <w:sz w:val="22"/>
+                <w:szCs w:val="22"/>
+                <w:lang w:val="es-MX" w:eastAsia="es-MX" w:bidi="ar-SA"/>
+              </w:rPr>
+              <w:tab/>
+            </w:r>
+            <w:r>
+              <w:rPr>
+                <w:rStyle w:val="Hipervnculo"/>
+                <w:rFonts w:ascii="Arial" w:hAnsi="Arial" w:cs="Arial"/>
+                <w:noProof/>
+              </w:rPr>
+              <w:t>MARCO TEORICO</w:t>
+            </w:r>
+            <w:r>
+              <w:rPr>
+                <w:noProof/>
+                <w:webHidden/>
+              </w:rPr>
+              <w:tab/>
+            </w:r>
+            <w:r>
+              <w:rPr>
+                <w:noProof/>
+                <w:webHidden/>
+              </w:rPr>
+              <w:fldChar w:fldCharType="begin"/>
+            </w:r>
+            <w:r>
+              <w:rPr>
+                <w:noProof/>
+                <w:webHidden/>
+              </w:rPr>
+              <w:instrText xml:space="preserve"> PAGEREF _Toc498989621 \h </w:instrText>
+            </w:r>
+            <w:r>
+              <w:rPr>
+                <w:noProof/>
+                <w:webHidden/>
+              </w:rPr>
+            </w:r>
+            <w:r>
+              <w:rPr>
+                <w:noProof/>
+                <w:webHidden/>
+              </w:rPr>
+              <w:fldChar w:fldCharType="separate"/>
+            </w:r>
+            <w:r>
+              <w:rPr>
+                <w:noProof/>
+                <w:webHidden/>
+              </w:rPr>
+              <w:t>6</w:t>
+            </w:r>
+            <w:r>
+              <w:rPr>
+                <w:noProof/>
+                <w:webHidden/>
+              </w:rPr>
+              <w:fldChar w:fldCharType="end"/>
+            </w:r>
+          </w:hyperlink>
+        </w:p>
+        <w:p>
+          <w:pPr>
+            <w:pStyle w:val="TDC2"/>
+            <w:tabs>
+              <w:tab w:val="right" w:leader="dot" w:pos="9060"/>
+            </w:tabs>
+            <w:rPr>
+              <w:rFonts w:asciiTheme="minorHAnsi" w:eastAsiaTheme="minorEastAsia" w:hAnsiTheme="minorHAnsi" w:cstheme="minorBidi"/>
+              <w:noProof/>
+              <w:kern w:val="0"/>
+              <w:sz w:val="22"/>
+              <w:szCs w:val="22"/>
+              <w:lang w:val="es-MX" w:eastAsia="es-MX" w:bidi="ar-SA"/>
+            </w:rPr>
+          </w:pPr>
+          <w:hyperlink w:anchor="_Toc498989622" w:history="1">
+            <w:r>
+              <w:rPr>
+                <w:rStyle w:val="Hipervnculo"/>
+                <w:noProof/>
+              </w:rPr>
+              <w:t xml:space="preserve">XII.I. -  </w:t>
+            </w:r>
+            <w:r>
+              <w:rPr>
+                <w:rStyle w:val="Hipervnculo"/>
+                <w:rFonts w:ascii="Arial" w:hAnsi="Arial" w:cs="Arial"/>
+                <w:noProof/>
+              </w:rPr>
+              <w:t>Humana</w:t>
+            </w:r>
+            <w:r>
+              <w:rPr>
+                <w:noProof/>
+                <w:webHidden/>
+              </w:rPr>
+              <w:tab/>
+            </w:r>
+            <w:r>
+              <w:rPr>
+                <w:noProof/>
+                <w:webHidden/>
+              </w:rPr>
+              <w:fldChar w:fldCharType="begin"/>
+            </w:r>
+            <w:r>
+              <w:rPr>
+                <w:noProof/>
+                <w:webHidden/>
+              </w:rPr>
+              <w:instrText xml:space="preserve"> PAGEREF _Toc498989622 \h </w:instrText>
+            </w:r>
+            <w:r>
+              <w:rPr>
+                <w:noProof/>
+                <w:webHidden/>
+              </w:rPr>
+            </w:r>
+            <w:r>
+              <w:rPr>
+                <w:noProof/>
+                <w:webHidden/>
+              </w:rPr>
+              <w:fldChar w:fldCharType="separate"/>
+            </w:r>
+            <w:r>
+              <w:rPr>
+                <w:noProof/>
+                <w:webHidden/>
+              </w:rPr>
+              <w:t>11</w:t>
+            </w:r>
+            <w:r>
+              <w:rPr>
+                <w:noProof/>
+                <w:webHidden/>
+              </w:rPr>
+              <w:fldChar w:fldCharType="end"/>
+            </w:r>
+          </w:hyperlink>
+        </w:p>
+        <w:p>
+          <w:pPr>
+            <w:pStyle w:val="TDC3"/>
+            <w:tabs>
+              <w:tab w:val="right" w:leader="dot" w:pos="9060"/>
+            </w:tabs>
+            <w:rPr>
+              <w:noProof/>
+            </w:rPr>
+          </w:pPr>
+          <w:hyperlink w:anchor="_Toc498989623" w:history="1">
+            <w:r>
+              <w:rPr>
+                <w:rStyle w:val="Hipervnculo"/>
+                <w:rFonts w:ascii="Arial" w:hAnsi="Arial" w:cs="Arial"/>
+                <w:noProof/>
+              </w:rPr>
+              <w:t>XII.I.I. - Tutor Académico</w:t>
+            </w:r>
+            <w:r>
+              <w:rPr>
+                <w:noProof/>
+                <w:webHidden/>
+              </w:rPr>
+              <w:tab/>
+            </w:r>
+            <w:r>
+              <w:rPr>
+                <w:noProof/>
+                <w:webHidden/>
+              </w:rPr>
+              <w:fldChar w:fldCharType="begin"/>
+            </w:r>
+            <w:r>
+              <w:rPr>
+                <w:noProof/>
+                <w:webHidden/>
+              </w:rPr>
+              <w:instrText xml:space="preserve"> PAGEREF _Toc498989623 \h </w:instrText>
+            </w:r>
+            <w:r>
+              <w:rPr>
+                <w:noProof/>
+                <w:webHidden/>
+              </w:rPr>
+            </w:r>
+            <w:r>
+              <w:rPr>
+                <w:noProof/>
+                <w:webHidden/>
+              </w:rPr>
+              <w:fldChar w:fldCharType="separate"/>
+            </w:r>
+            <w:r>
+              <w:rPr>
+                <w:noProof/>
+                <w:webHidden/>
+              </w:rPr>
+              <w:t>11</w:t>
+            </w:r>
+            <w:r>
+              <w:rPr>
+                <w:noProof/>
+                <w:webHidden/>
+              </w:rPr>
+              <w:fldChar w:fldCharType="end"/>
+            </w:r>
+          </w:hyperlink>
+        </w:p>
+        <w:p>
+          <w:pPr>
+            <w:pStyle w:val="TDC2"/>
+            <w:tabs>
+              <w:tab w:val="right" w:leader="dot" w:pos="9060"/>
+            </w:tabs>
+            <w:rPr>
+              <w:rFonts w:asciiTheme="minorHAnsi" w:eastAsiaTheme="minorEastAsia" w:hAnsiTheme="minorHAnsi" w:cstheme="minorBidi"/>
+              <w:noProof/>
+              <w:kern w:val="0"/>
+              <w:sz w:val="22"/>
+              <w:szCs w:val="22"/>
+              <w:lang w:val="es-MX" w:eastAsia="es-MX" w:bidi="ar-SA"/>
+            </w:rPr>
+          </w:pPr>
+          <w:hyperlink w:anchor="_Toc498989624" w:history="1">
+            <w:r>
+              <w:rPr>
+                <w:rStyle w:val="Hipervnculo"/>
+                <w:rFonts w:ascii="Arial" w:eastAsia="Trebuchet MS" w:hAnsi="Arial" w:cs="Arial"/>
+                <w:noProof/>
+                <w:lang w:val="es-ES_tradnl" w:eastAsia="es-ES_tradnl"/>
+              </w:rPr>
+              <w:t>XII.I.III. - Tecnológica</w:t>
+            </w:r>
+            <w:r>
+              <w:rPr>
+                <w:noProof/>
+                <w:webHidden/>
+              </w:rPr>
+              <w:tab/>
+            </w:r>
+            <w:r>
+              <w:rPr>
+                <w:noProof/>
+                <w:webHidden/>
+              </w:rPr>
+              <w:fldChar w:fldCharType="begin"/>
+            </w:r>
+            <w:r>
+              <w:rPr>
+                <w:noProof/>
+                <w:webHidden/>
+              </w:rPr>
+              <w:instrText xml:space="preserve"> PAGEREF _Toc498989624 \h </w:instrText>
+            </w:r>
+            <w:r>
+              <w:rPr>
+                <w:noProof/>
+                <w:webHidden/>
+              </w:rPr>
+            </w:r>
+            <w:r>
+              <w:rPr>
+                <w:noProof/>
+                <w:webHidden/>
+              </w:rPr>
+              <w:fldChar w:fldCharType="separate"/>
+            </w:r>
+            <w:r>
+              <w:rPr>
+                <w:noProof/>
+                <w:webHidden/>
+              </w:rPr>
+              <w:t>11</w:t>
+            </w:r>
+            <w:r>
+              <w:rPr>
+                <w:noProof/>
+                <w:webHidden/>
+              </w:rPr>
+              <w:fldChar w:fldCharType="end"/>
+            </w:r>
+          </w:hyperlink>
+        </w:p>
+        <w:p>
+          <w:pPr>
+            <w:pStyle w:val="TDC3"/>
+            <w:tabs>
+              <w:tab w:val="right" w:leader="dot" w:pos="9060"/>
+            </w:tabs>
+            <w:rPr>
+              <w:noProof/>
+            </w:rPr>
+          </w:pPr>
+          <w:hyperlink w:anchor="_Toc498989625" w:history="1">
+            <w:r>
+              <w:rPr>
+                <w:rStyle w:val="Hipervnculo"/>
+                <w:rFonts w:ascii="Arial" w:eastAsia="Trebuchet MS" w:hAnsi="Arial" w:cs="Arial"/>
+                <w:noProof/>
+                <w:lang w:val="es-ES_tradnl" w:eastAsia="es-ES_tradnl"/>
+              </w:rPr>
+              <w:t>XII.I.III.I. - Hardware</w:t>
+            </w:r>
+            <w:r>
+              <w:rPr>
+                <w:noProof/>
+                <w:webHidden/>
+              </w:rPr>
+              <w:tab/>
+            </w:r>
+            <w:r>
+              <w:rPr>
+                <w:noProof/>
+                <w:webHidden/>
+              </w:rPr>
+              <w:fldChar w:fldCharType="begin"/>
+            </w:r>
+            <w:r>
+              <w:rPr>
+                <w:noProof/>
+                <w:webHidden/>
+              </w:rPr>
+              <w:instrText xml:space="preserve"> PAGEREF _Toc498989625 \h </w:instrText>
+            </w:r>
+            <w:r>
+              <w:rPr>
+                <w:noProof/>
+                <w:webHidden/>
+              </w:rPr>
+            </w:r>
+            <w:r>
+              <w:rPr>
+                <w:noProof/>
+                <w:webHidden/>
+              </w:rPr>
+              <w:fldChar w:fldCharType="separate"/>
+            </w:r>
+            <w:r>
+              <w:rPr>
+                <w:noProof/>
+                <w:webHidden/>
+              </w:rPr>
+              <w:t>11</w:t>
+            </w:r>
+            <w:r>
+              <w:rPr>
+                <w:noProof/>
+                <w:webHidden/>
+              </w:rPr>
+              <w:fldChar w:fldCharType="end"/>
+            </w:r>
+          </w:hyperlink>
+        </w:p>
+        <w:p>
+          <w:pPr>
+            <w:pStyle w:val="TDC3"/>
+            <w:tabs>
+              <w:tab w:val="right" w:leader="dot" w:pos="9060"/>
+            </w:tabs>
+            <w:rPr>
+              <w:noProof/>
+            </w:rPr>
+          </w:pPr>
+          <w:hyperlink w:anchor="_Toc498989626" w:history="1">
+            <w:r>
+              <w:rPr>
+                <w:rStyle w:val="Hipervnculo"/>
+                <w:rFonts w:ascii="Arial" w:eastAsia="Trebuchet MS" w:hAnsi="Arial" w:cs="Arial"/>
+                <w:noProof/>
+                <w:lang w:val="en-US" w:eastAsia="es-ES_tradnl"/>
+              </w:rPr>
+              <w:t>XII.I.III.II. -  Software</w:t>
+            </w:r>
+            <w:r>
+              <w:rPr>
+                <w:noProof/>
+                <w:webHidden/>
+              </w:rPr>
+              <w:tab/>
+            </w:r>
+            <w:r>
+              <w:rPr>
+                <w:noProof/>
+                <w:webHidden/>
+              </w:rPr>
+              <w:fldChar w:fldCharType="begin"/>
+            </w:r>
+            <w:r>
+              <w:rPr>
+                <w:noProof/>
+                <w:webHidden/>
+              </w:rPr>
+              <w:instrText xml:space="preserve"> PAGEREF _Toc498989626 \h </w:instrText>
+            </w:r>
+            <w:r>
+              <w:rPr>
+                <w:noProof/>
+                <w:webHidden/>
+              </w:rPr>
+            </w:r>
+            <w:r>
+              <w:rPr>
+                <w:noProof/>
+                <w:webHidden/>
+              </w:rPr>
+              <w:fldChar w:fldCharType="separate"/>
+            </w:r>
+            <w:r>
+              <w:rPr>
+                <w:noProof/>
+                <w:webHidden/>
+              </w:rPr>
+              <w:t>11</w:t>
+            </w:r>
+            <w:r>
+              <w:rPr>
+                <w:noProof/>
+                <w:webHidden/>
+              </w:rPr>
+              <w:fldChar w:fldCharType="end"/>
+            </w:r>
+          </w:hyperlink>
+        </w:p>
+        <w:p>
+          <w:pPr>
+            <w:pStyle w:val="TDC1"/>
+            <w:tabs>
+              <w:tab w:val="left" w:pos="660"/>
+              <w:tab w:val="right" w:leader="dot" w:pos="9060"/>
+            </w:tabs>
+            <w:rPr>
+              <w:rFonts w:asciiTheme="minorHAnsi" w:eastAsiaTheme="minorEastAsia" w:hAnsiTheme="minorHAnsi" w:cstheme="minorBidi"/>
+              <w:noProof/>
+              <w:kern w:val="0"/>
+              <w:sz w:val="22"/>
+              <w:szCs w:val="22"/>
+              <w:lang w:val="es-MX" w:eastAsia="es-MX" w:bidi="ar-SA"/>
+            </w:rPr>
+          </w:pPr>
+          <w:hyperlink w:anchor="_Toc498989627" w:history="1">
+            <w:r>
+              <w:rPr>
+                <w:rStyle w:val="Hipervnculo"/>
+                <w:rFonts w:ascii="Arial" w:hAnsi="Arial" w:cs="Arial"/>
+                <w:noProof/>
+              </w:rPr>
+              <w:t>XIII.</w:t>
+            </w:r>
+            <w:r>
+              <w:rPr>
+                <w:rFonts w:asciiTheme="minorHAnsi" w:eastAsiaTheme="minorEastAsia" w:hAnsiTheme="minorHAnsi" w:cstheme="minorBidi"/>
+                <w:noProof/>
+                <w:kern w:val="0"/>
+                <w:sz w:val="22"/>
+                <w:szCs w:val="22"/>
+                <w:lang w:val="es-MX" w:eastAsia="es-MX" w:bidi="ar-SA"/>
+              </w:rPr>
+              <w:tab/>
+            </w:r>
+            <w:r>
+              <w:rPr>
+                <w:rStyle w:val="Hipervnculo"/>
+                <w:rFonts w:ascii="Arial" w:hAnsi="Arial" w:cs="Arial"/>
+                <w:noProof/>
+              </w:rPr>
+              <w:t>GLOSARIO DE TÉRMINOS</w:t>
+            </w:r>
+            <w:r>
+              <w:rPr>
+                <w:noProof/>
+                <w:webHidden/>
+              </w:rPr>
+              <w:tab/>
+            </w:r>
+            <w:r>
+              <w:rPr>
+                <w:noProof/>
+                <w:webHidden/>
+              </w:rPr>
+              <w:fldChar w:fldCharType="begin"/>
+            </w:r>
+            <w:r>
+              <w:rPr>
+                <w:noProof/>
+                <w:webHidden/>
+              </w:rPr>
+              <w:instrText xml:space="preserve"> PAGEREF _Toc498989627 \h </w:instrText>
+            </w:r>
+            <w:r>
+              <w:rPr>
+                <w:noProof/>
+                <w:webHidden/>
+              </w:rPr>
+            </w:r>
+            <w:r>
+              <w:rPr>
+                <w:noProof/>
+                <w:webHidden/>
+              </w:rPr>
+              <w:fldChar w:fldCharType="separate"/>
+            </w:r>
+            <w:r>
+              <w:rPr>
+                <w:noProof/>
+                <w:webHidden/>
+              </w:rPr>
+              <w:t>12</w:t>
+            </w:r>
+            <w:r>
+              <w:rPr>
+                <w:noProof/>
+                <w:webHidden/>
+              </w:rPr>
+              <w:fldChar w:fldCharType="end"/>
+            </w:r>
+          </w:hyperlink>
+        </w:p>
+        <w:p>
+          <w:pPr>
+            <w:pStyle w:val="TDC1"/>
+            <w:tabs>
+              <w:tab w:val="left" w:pos="660"/>
+              <w:tab w:val="right" w:leader="dot" w:pos="9060"/>
+            </w:tabs>
+            <w:rPr>
+              <w:rFonts w:asciiTheme="minorHAnsi" w:eastAsiaTheme="minorEastAsia" w:hAnsiTheme="minorHAnsi" w:cstheme="minorBidi"/>
+              <w:noProof/>
+              <w:kern w:val="0"/>
+              <w:sz w:val="22"/>
+              <w:szCs w:val="22"/>
+              <w:lang w:val="es-MX" w:eastAsia="es-MX" w:bidi="ar-SA"/>
+            </w:rPr>
+          </w:pPr>
+          <w:hyperlink w:anchor="_Toc498989628" w:history="1">
+            <w:r>
+              <w:rPr>
+                <w:rStyle w:val="Hipervnculo"/>
+                <w:rFonts w:ascii="Arial" w:hAnsi="Arial" w:cs="Arial"/>
+                <w:noProof/>
+              </w:rPr>
+              <w:t>XIV.</w:t>
+            </w:r>
+            <w:r>
+              <w:rPr>
+                <w:rFonts w:asciiTheme="minorHAnsi" w:eastAsiaTheme="minorEastAsia" w:hAnsiTheme="minorHAnsi" w:cstheme="minorBidi"/>
+                <w:noProof/>
+                <w:kern w:val="0"/>
+                <w:sz w:val="22"/>
+                <w:szCs w:val="22"/>
+                <w:lang w:val="es-MX" w:eastAsia="es-MX" w:bidi="ar-SA"/>
+              </w:rPr>
+              <w:tab/>
+            </w:r>
+            <w:r>
+              <w:rPr>
+                <w:rStyle w:val="Hipervnculo"/>
+                <w:rFonts w:ascii="Arial" w:hAnsi="Arial" w:cs="Arial"/>
+                <w:noProof/>
+              </w:rPr>
+              <w:t>BIBLIOGRAFIA PRELIMINAR</w:t>
+            </w:r>
+            <w:r>
+              <w:rPr>
+                <w:noProof/>
+                <w:webHidden/>
+              </w:rPr>
+              <w:tab/>
+            </w:r>
+            <w:r>
+              <w:rPr>
+                <w:noProof/>
+                <w:webHidden/>
+              </w:rPr>
+              <w:fldChar w:fldCharType="begin"/>
+            </w:r>
+            <w:r>
+              <w:rPr>
+                <w:noProof/>
+                <w:webHidden/>
+              </w:rPr>
+              <w:instrText xml:space="preserve"> PAGEREF _Toc498989628 \h </w:instrText>
+            </w:r>
+            <w:r>
+              <w:rPr>
+                <w:noProof/>
+                <w:webHidden/>
+              </w:rPr>
+            </w:r>
+            <w:r>
+              <w:rPr>
+                <w:noProof/>
+                <w:webHidden/>
+              </w:rPr>
+              <w:fldChar w:fldCharType="separate"/>
+            </w:r>
+            <w:r>
+              <w:rPr>
+                <w:noProof/>
+                <w:webHidden/>
+              </w:rPr>
+              <w:t>12</w:t>
+            </w:r>
+            <w:r>
+              <w:rPr>
+                <w:noProof/>
+                <w:webHidden/>
+              </w:rPr>
+              <w:fldChar w:fldCharType="end"/>
+            </w:r>
+          </w:hyperlink>
+        </w:p>
+        <w:p>
+          <w:pPr>
+            <w:pStyle w:val="TDC1"/>
+            <w:tabs>
+              <w:tab w:val="left" w:pos="480"/>
+              <w:tab w:val="right" w:leader="dot" w:pos="9060"/>
+            </w:tabs>
+            <w:rPr>
+              <w:rFonts w:asciiTheme="minorHAnsi" w:eastAsiaTheme="minorEastAsia" w:hAnsiTheme="minorHAnsi" w:cstheme="minorBidi"/>
+              <w:noProof/>
+              <w:kern w:val="0"/>
+              <w:sz w:val="22"/>
+              <w:szCs w:val="22"/>
+              <w:lang w:val="es-MX" w:eastAsia="es-MX" w:bidi="ar-SA"/>
+            </w:rPr>
+          </w:pPr>
+          <w:hyperlink w:anchor="_Toc498989629" w:history="1">
+            <w:r>
+              <w:rPr>
+                <w:rStyle w:val="Hipervnculo"/>
+                <w:rFonts w:ascii="Arial" w:hAnsi="Arial" w:cs="Arial"/>
+                <w:noProof/>
+              </w:rPr>
+              <w:t>I.</w:t>
+            </w:r>
+            <w:r>
+              <w:rPr>
+                <w:rFonts w:asciiTheme="minorHAnsi" w:eastAsiaTheme="minorEastAsia" w:hAnsiTheme="minorHAnsi" w:cstheme="minorBidi"/>
+                <w:noProof/>
+                <w:kern w:val="0"/>
+                <w:sz w:val="22"/>
+                <w:szCs w:val="22"/>
+                <w:lang w:val="es-MX" w:eastAsia="es-MX" w:bidi="ar-SA"/>
+              </w:rPr>
+              <w:tab/>
+            </w:r>
+            <w:r>
+              <w:rPr>
+                <w:rStyle w:val="Hipervnculo"/>
+                <w:rFonts w:ascii="Arial" w:hAnsi="Arial" w:cs="Arial"/>
+                <w:noProof/>
+              </w:rPr>
+              <w:t>REFERENCIAS BIBLIOGRAFICAS</w:t>
+            </w:r>
+            <w:r>
+              <w:rPr>
+                <w:noProof/>
+                <w:webHidden/>
+              </w:rPr>
+              <w:tab/>
+            </w:r>
+            <w:r>
+              <w:rPr>
+                <w:noProof/>
+                <w:webHidden/>
+              </w:rPr>
+              <w:fldChar w:fldCharType="begin"/>
+            </w:r>
+            <w:r>
+              <w:rPr>
+                <w:noProof/>
+                <w:webHidden/>
+              </w:rPr>
+              <w:instrText xml:space="preserve"> PAGEREF _Toc498989629 \h </w:instrText>
+            </w:r>
+            <w:r>
+              <w:rPr>
+                <w:noProof/>
+                <w:webHidden/>
+              </w:rPr>
+            </w:r>
+            <w:r>
+              <w:rPr>
+                <w:noProof/>
+                <w:webHidden/>
+              </w:rPr>
+              <w:fldChar w:fldCharType="separate"/>
+            </w:r>
+            <w:r>
+              <w:rPr>
+                <w:noProof/>
+                <w:webHidden/>
+              </w:rPr>
+              <w:t>12</w:t>
             </w:r>
             <w:r>
               <w:rPr>
@@ -1891,193 +2660,6 @@
         <w:widowControl/>
         <w:suppressAutoHyphens w:val="0"/>
         <w:autoSpaceDN/>
-        <w:ind w:firstLine="708"/>
-        <w:jc w:val="both"/>
-        <w:textAlignment w:val="auto"/>
-        <w:rPr>
-          <w:rFonts w:asciiTheme="minorHAnsi" w:eastAsiaTheme="minorHAnsi" w:hAnsiTheme="minorHAnsi" w:cstheme="minorHAnsi"/>
-          <w:kern w:val="0"/>
-          <w:sz w:val="28"/>
-          <w:szCs w:val="22"/>
-          <w:lang w:val="es-ES" w:eastAsia="en-US" w:bidi="ar-SA"/>
-        </w:rPr>
-      </w:pPr>
-    </w:p>
-    <w:p>
-      <w:pPr>
-        <w:widowControl/>
-        <w:suppressAutoHyphens w:val="0"/>
-        <w:autoSpaceDN/>
-        <w:ind w:firstLine="708"/>
-        <w:jc w:val="both"/>
-        <w:textAlignment w:val="auto"/>
-        <w:rPr>
-          <w:rFonts w:asciiTheme="minorHAnsi" w:eastAsiaTheme="minorHAnsi" w:hAnsiTheme="minorHAnsi" w:cstheme="minorHAnsi"/>
-          <w:kern w:val="0"/>
-          <w:sz w:val="28"/>
-          <w:szCs w:val="22"/>
-          <w:lang w:val="es-ES" w:eastAsia="en-US" w:bidi="ar-SA"/>
-        </w:rPr>
-      </w:pPr>
-    </w:p>
-    <w:p>
-      <w:pPr>
-        <w:widowControl/>
-        <w:suppressAutoHyphens w:val="0"/>
-        <w:autoSpaceDN/>
-        <w:ind w:firstLine="708"/>
-        <w:jc w:val="both"/>
-        <w:textAlignment w:val="auto"/>
-        <w:rPr>
-          <w:rFonts w:asciiTheme="minorHAnsi" w:eastAsiaTheme="minorHAnsi" w:hAnsiTheme="minorHAnsi" w:cstheme="minorHAnsi"/>
-          <w:kern w:val="0"/>
-          <w:sz w:val="28"/>
-          <w:szCs w:val="22"/>
-          <w:lang w:val="es-ES" w:eastAsia="en-US" w:bidi="ar-SA"/>
-        </w:rPr>
-      </w:pPr>
-    </w:p>
-    <w:p>
-      <w:pPr>
-        <w:widowControl/>
-        <w:suppressAutoHyphens w:val="0"/>
-        <w:autoSpaceDN/>
-        <w:ind w:firstLine="708"/>
-        <w:jc w:val="both"/>
-        <w:textAlignment w:val="auto"/>
-        <w:rPr>
-          <w:rFonts w:asciiTheme="minorHAnsi" w:eastAsiaTheme="minorHAnsi" w:hAnsiTheme="minorHAnsi" w:cstheme="minorHAnsi"/>
-          <w:kern w:val="0"/>
-          <w:sz w:val="28"/>
-          <w:szCs w:val="22"/>
-          <w:lang w:val="es-ES" w:eastAsia="en-US" w:bidi="ar-SA"/>
-        </w:rPr>
-      </w:pPr>
-    </w:p>
-    <w:p>
-      <w:pPr>
-        <w:widowControl/>
-        <w:suppressAutoHyphens w:val="0"/>
-        <w:autoSpaceDN/>
-        <w:ind w:firstLine="708"/>
-        <w:jc w:val="both"/>
-        <w:textAlignment w:val="auto"/>
-        <w:rPr>
-          <w:rFonts w:asciiTheme="minorHAnsi" w:eastAsiaTheme="minorHAnsi" w:hAnsiTheme="minorHAnsi" w:cstheme="minorHAnsi"/>
-          <w:kern w:val="0"/>
-          <w:sz w:val="28"/>
-          <w:szCs w:val="22"/>
-          <w:lang w:val="es-ES" w:eastAsia="en-US" w:bidi="ar-SA"/>
-        </w:rPr>
-      </w:pPr>
-    </w:p>
-    <w:p>
-      <w:pPr>
-        <w:widowControl/>
-        <w:suppressAutoHyphens w:val="0"/>
-        <w:autoSpaceDN/>
-        <w:ind w:firstLine="708"/>
-        <w:jc w:val="both"/>
-        <w:textAlignment w:val="auto"/>
-        <w:rPr>
-          <w:rFonts w:asciiTheme="minorHAnsi" w:eastAsiaTheme="minorHAnsi" w:hAnsiTheme="minorHAnsi" w:cstheme="minorHAnsi"/>
-          <w:kern w:val="0"/>
-          <w:sz w:val="28"/>
-          <w:szCs w:val="22"/>
-          <w:lang w:val="es-ES" w:eastAsia="en-US" w:bidi="ar-SA"/>
-        </w:rPr>
-      </w:pPr>
-    </w:p>
-    <w:p>
-      <w:pPr>
-        <w:widowControl/>
-        <w:suppressAutoHyphens w:val="0"/>
-        <w:autoSpaceDN/>
-        <w:ind w:firstLine="708"/>
-        <w:jc w:val="both"/>
-        <w:textAlignment w:val="auto"/>
-        <w:rPr>
-          <w:rFonts w:asciiTheme="minorHAnsi" w:eastAsiaTheme="minorHAnsi" w:hAnsiTheme="minorHAnsi" w:cstheme="minorHAnsi"/>
-          <w:kern w:val="0"/>
-          <w:sz w:val="28"/>
-          <w:szCs w:val="22"/>
-          <w:lang w:val="es-ES" w:eastAsia="en-US" w:bidi="ar-SA"/>
-        </w:rPr>
-      </w:pPr>
-    </w:p>
-    <w:p>
-      <w:pPr>
-        <w:widowControl/>
-        <w:suppressAutoHyphens w:val="0"/>
-        <w:autoSpaceDN/>
-        <w:ind w:firstLine="708"/>
-        <w:jc w:val="both"/>
-        <w:textAlignment w:val="auto"/>
-        <w:rPr>
-          <w:rFonts w:asciiTheme="minorHAnsi" w:eastAsiaTheme="minorHAnsi" w:hAnsiTheme="minorHAnsi" w:cstheme="minorHAnsi"/>
-          <w:kern w:val="0"/>
-          <w:sz w:val="28"/>
-          <w:szCs w:val="22"/>
-          <w:lang w:val="es-ES" w:eastAsia="en-US" w:bidi="ar-SA"/>
-        </w:rPr>
-      </w:pPr>
-    </w:p>
-    <w:p>
-      <w:pPr>
-        <w:widowControl/>
-        <w:suppressAutoHyphens w:val="0"/>
-        <w:autoSpaceDN/>
-        <w:ind w:firstLine="708"/>
-        <w:jc w:val="both"/>
-        <w:textAlignment w:val="auto"/>
-        <w:rPr>
-          <w:rFonts w:asciiTheme="minorHAnsi" w:eastAsiaTheme="minorHAnsi" w:hAnsiTheme="minorHAnsi" w:cstheme="minorHAnsi"/>
-          <w:kern w:val="0"/>
-          <w:sz w:val="28"/>
-          <w:szCs w:val="22"/>
-          <w:lang w:val="es-ES" w:eastAsia="en-US" w:bidi="ar-SA"/>
-        </w:rPr>
-      </w:pPr>
-    </w:p>
-    <w:p>
-      <w:pPr>
-        <w:widowControl/>
-        <w:suppressAutoHyphens w:val="0"/>
-        <w:autoSpaceDN/>
-        <w:ind w:firstLine="708"/>
-        <w:jc w:val="both"/>
-        <w:textAlignment w:val="auto"/>
-        <w:rPr>
-          <w:rFonts w:asciiTheme="minorHAnsi" w:eastAsiaTheme="minorHAnsi" w:hAnsiTheme="minorHAnsi" w:cstheme="minorHAnsi"/>
-          <w:kern w:val="0"/>
-          <w:sz w:val="28"/>
-          <w:szCs w:val="22"/>
-          <w:lang w:val="es-ES" w:eastAsia="en-US" w:bidi="ar-SA"/>
-        </w:rPr>
-      </w:pPr>
-    </w:p>
-    <w:p>
-      <w:pPr>
-        <w:widowControl/>
-        <w:suppressAutoHyphens w:val="0"/>
-        <w:autoSpaceDN/>
-        <w:ind w:firstLine="708"/>
-        <w:jc w:val="both"/>
-        <w:textAlignment w:val="auto"/>
-        <w:rPr>
-          <w:rFonts w:asciiTheme="minorHAnsi" w:eastAsiaTheme="minorHAnsi" w:hAnsiTheme="minorHAnsi" w:cstheme="minorHAnsi"/>
-          <w:kern w:val="0"/>
-          <w:sz w:val="28"/>
-          <w:szCs w:val="22"/>
-          <w:lang w:val="es-ES" w:eastAsia="en-US" w:bidi="ar-SA"/>
-        </w:rPr>
-      </w:pPr>
-    </w:p>
-    <w:p>
-      <w:pPr>
-        <w:widowControl/>
-        <w:suppressAutoHyphens w:val="0"/>
-        <w:autoSpaceDN/>
         <w:jc w:val="both"/>
         <w:textAlignment w:val="auto"/>
         <w:rPr>
@@ -2121,7 +2703,7 @@
         </w:rPr>
       </w:pPr>
       <w:bookmarkStart w:id="0" w:name="_Toc484086883"/>
-      <w:bookmarkStart w:id="1" w:name="_Toc498412134"/>
+      <w:bookmarkStart w:id="1" w:name="_Toc498989613"/>
       <w:r>
         <w:rPr>
           <w:rFonts w:ascii="Arial" w:hAnsi="Arial" w:cs="Arial"/>
@@ -2187,8 +2769,16 @@
         <w:rPr>
           <w:rFonts w:ascii="Arial" w:hAnsi="Arial" w:cs="Arial"/>
         </w:rPr>
+        <w:t>sexto de básica</w:t>
+      </w:r>
+      <w:r>
+        <w:rPr>
+          <w:rFonts w:ascii="Arial" w:hAnsi="Arial" w:cs="Arial"/>
+        </w:rPr>
         <w:t>.</w:t>
       </w:r>
+      <w:bookmarkStart w:id="2" w:name="_GoBack"/>
+      <w:bookmarkEnd w:id="2"/>
     </w:p>
     <w:p>
       <w:pPr>
@@ -2214,8 +2804,8 @@
           <w:lang w:val="es-EC"/>
         </w:rPr>
       </w:pPr>
-      <w:bookmarkStart w:id="2" w:name="_Toc484086884"/>
-      <w:bookmarkStart w:id="3" w:name="_Toc498412135"/>
+      <w:bookmarkStart w:id="3" w:name="_Toc484086884"/>
+      <w:bookmarkStart w:id="4" w:name="_Toc498989614"/>
       <w:r>
         <w:rPr>
           <w:rFonts w:ascii="Arial" w:hAnsi="Arial" w:cs="Arial"/>
@@ -2224,8 +2814,8 @@
         </w:rPr>
         <w:t>ÁREA DE CONOCIMIENTO</w:t>
       </w:r>
-      <w:bookmarkEnd w:id="2"/>
       <w:bookmarkEnd w:id="3"/>
+      <w:bookmarkEnd w:id="4"/>
     </w:p>
     <w:p>
       <w:pPr>
@@ -2280,8 +2870,8 @@
           <w:lang w:val="es-EC"/>
         </w:rPr>
       </w:pPr>
-      <w:bookmarkStart w:id="4" w:name="_Toc484086885"/>
-      <w:bookmarkStart w:id="5" w:name="_Toc498412136"/>
+      <w:bookmarkStart w:id="5" w:name="_Toc484086885"/>
+      <w:bookmarkStart w:id="6" w:name="_Toc498989615"/>
       <w:r>
         <w:rPr>
           <w:rFonts w:ascii="Arial" w:hAnsi="Arial" w:cs="Arial"/>
@@ -2289,8 +2879,8 @@
         </w:rPr>
         <w:t>ANTECEDENTES</w:t>
       </w:r>
-      <w:bookmarkEnd w:id="4"/>
       <w:bookmarkEnd w:id="5"/>
+      <w:bookmarkEnd w:id="6"/>
     </w:p>
     <w:p>
       <w:pPr>
@@ -2315,7 +2905,77 @@
         <w:rPr>
           <w:rFonts w:ascii="Arial" w:hAnsi="Arial" w:cs="Arial"/>
         </w:rPr>
-        <w:t>Las Soluciones Tecnológicas de Software para el Aprendizaje de STEAM (Science, Technology, Engineering, Arts and Mathematics) están relacionadas con la educación, los niños, las competencias tecnológicas y de rebote con las profesiones del futuro, así como también con el área de multimedia e ingeniería de software para el diseño y desarrollo de aplicaciones de software como soporte a la educación.</w:t>
+        <w:t>Las Soluciones Tecnológicas de Software para el Aprendizaje de STEAM (</w:t>
+      </w:r>
+      <w:proofErr w:type="spellStart"/>
+      <w:r>
+        <w:rPr>
+          <w:rFonts w:ascii="Arial" w:hAnsi="Arial" w:cs="Arial"/>
+        </w:rPr>
+        <w:t>Science</w:t>
+      </w:r>
+      <w:proofErr w:type="spellEnd"/>
+      <w:r>
+        <w:rPr>
+          <w:rFonts w:ascii="Arial" w:hAnsi="Arial" w:cs="Arial"/>
+        </w:rPr>
+        <w:t xml:space="preserve">, </w:t>
+      </w:r>
+      <w:proofErr w:type="spellStart"/>
+      <w:r>
+        <w:rPr>
+          <w:rFonts w:ascii="Arial" w:hAnsi="Arial" w:cs="Arial"/>
+        </w:rPr>
+        <w:t>Technology</w:t>
+      </w:r>
+      <w:proofErr w:type="spellEnd"/>
+      <w:r>
+        <w:rPr>
+          <w:rFonts w:ascii="Arial" w:hAnsi="Arial" w:cs="Arial"/>
+        </w:rPr>
+        <w:t xml:space="preserve">, </w:t>
+      </w:r>
+      <w:proofErr w:type="spellStart"/>
+      <w:r>
+        <w:rPr>
+          <w:rFonts w:ascii="Arial" w:hAnsi="Arial" w:cs="Arial"/>
+        </w:rPr>
+        <w:t>Engineering</w:t>
+      </w:r>
+      <w:proofErr w:type="spellEnd"/>
+      <w:r>
+        <w:rPr>
+          <w:rFonts w:ascii="Arial" w:hAnsi="Arial" w:cs="Arial"/>
+        </w:rPr>
+        <w:t xml:space="preserve">, </w:t>
+      </w:r>
+      <w:proofErr w:type="spellStart"/>
+      <w:r>
+        <w:rPr>
+          <w:rFonts w:ascii="Arial" w:hAnsi="Arial" w:cs="Arial"/>
+        </w:rPr>
+        <w:t>Arts</w:t>
+      </w:r>
+      <w:proofErr w:type="spellEnd"/>
+      <w:r>
+        <w:rPr>
+          <w:rFonts w:ascii="Arial" w:hAnsi="Arial" w:cs="Arial"/>
+        </w:rPr>
+        <w:t xml:space="preserve"> and </w:t>
+      </w:r>
+      <w:proofErr w:type="spellStart"/>
+      <w:r>
+        <w:rPr>
+          <w:rFonts w:ascii="Arial" w:hAnsi="Arial" w:cs="Arial"/>
+        </w:rPr>
+        <w:t>Mathematics</w:t>
+      </w:r>
+      <w:proofErr w:type="spellEnd"/>
+      <w:r>
+        <w:rPr>
+          <w:rFonts w:ascii="Arial" w:hAnsi="Arial" w:cs="Arial"/>
+        </w:rPr>
+        <w:t>) están relacionadas con la educación, los niños, las competencias tecnológicas y de rebote con las profesiones del futuro, así como también con el área de multimedia e ingeniería de software para el diseño y desarrollo de aplicaciones de software como soporte a la educación.</w:t>
       </w:r>
     </w:p>
     <w:p>
@@ -2337,11 +2997,117 @@
           <w:rFonts w:ascii="Arial" w:hAnsi="Arial" w:cs="Arial"/>
         </w:rPr>
       </w:pPr>
-      <w:r>
-        <w:rPr>
-          <w:rFonts w:ascii="Arial" w:hAnsi="Arial" w:cs="Arial"/>
-        </w:rPr>
-        <w:t>De acuerdo al libro de “Design Patterns Elements of Reusable Object Oriented Software”, varios investigadores han definido muchos lenguajes de patrones para ayudar a los desarrolladores a abordar problemas comunes de la ingeniería de software en ámbitos como la programación, la seguridad informática, las aplicaciones empresariales, el big data, la mensajería confiable, los procesos de gestión, las interfaces de usuario, los juegos serios, los protocolos de comunicación, etc. Al evitar errores repetidos y mejorar la calidad del software, los desarrolladores necesitan entender y utilizar estos diversos patrones de diseño. Sin embargo, actualmente no existe un lenguaje de patrones en el área de diseño de Soluciones Tecnológicas de Software para el Aprendizaje de STEAM en la educación de niños.</w:t>
+      <w:proofErr w:type="gramStart"/>
+      <w:r>
+        <w:rPr>
+          <w:rFonts w:ascii="Arial" w:hAnsi="Arial" w:cs="Arial"/>
+        </w:rPr>
+        <w:t>De acuerdo al</w:t>
+      </w:r>
+      <w:proofErr w:type="gramEnd"/>
+      <w:r>
+        <w:rPr>
+          <w:rFonts w:ascii="Arial" w:hAnsi="Arial" w:cs="Arial"/>
+        </w:rPr>
+        <w:t xml:space="preserve"> libro de “</w:t>
+      </w:r>
+      <w:proofErr w:type="spellStart"/>
+      <w:r>
+        <w:rPr>
+          <w:rFonts w:ascii="Arial" w:hAnsi="Arial" w:cs="Arial"/>
+        </w:rPr>
+        <w:t>Design</w:t>
+      </w:r>
+      <w:proofErr w:type="spellEnd"/>
+      <w:r>
+        <w:rPr>
+          <w:rFonts w:ascii="Arial" w:hAnsi="Arial" w:cs="Arial"/>
+        </w:rPr>
+        <w:t xml:space="preserve"> </w:t>
+      </w:r>
+      <w:proofErr w:type="spellStart"/>
+      <w:r>
+        <w:rPr>
+          <w:rFonts w:ascii="Arial" w:hAnsi="Arial" w:cs="Arial"/>
+        </w:rPr>
+        <w:t>Patterns</w:t>
+      </w:r>
+      <w:proofErr w:type="spellEnd"/>
+      <w:r>
+        <w:rPr>
+          <w:rFonts w:ascii="Arial" w:hAnsi="Arial" w:cs="Arial"/>
+        </w:rPr>
+        <w:t xml:space="preserve"> </w:t>
+      </w:r>
+      <w:proofErr w:type="spellStart"/>
+      <w:r>
+        <w:rPr>
+          <w:rFonts w:ascii="Arial" w:hAnsi="Arial" w:cs="Arial"/>
+        </w:rPr>
+        <w:t>Elements</w:t>
+      </w:r>
+      <w:proofErr w:type="spellEnd"/>
+      <w:r>
+        <w:rPr>
+          <w:rFonts w:ascii="Arial" w:hAnsi="Arial" w:cs="Arial"/>
+        </w:rPr>
+        <w:t xml:space="preserve"> </w:t>
+      </w:r>
+      <w:proofErr w:type="spellStart"/>
+      <w:r>
+        <w:rPr>
+          <w:rFonts w:ascii="Arial" w:hAnsi="Arial" w:cs="Arial"/>
+        </w:rPr>
+        <w:t>of</w:t>
+      </w:r>
+      <w:proofErr w:type="spellEnd"/>
+      <w:r>
+        <w:rPr>
+          <w:rFonts w:ascii="Arial" w:hAnsi="Arial" w:cs="Arial"/>
+        </w:rPr>
+        <w:t xml:space="preserve"> Reusable </w:t>
+      </w:r>
+      <w:proofErr w:type="spellStart"/>
+      <w:r>
+        <w:rPr>
+          <w:rFonts w:ascii="Arial" w:hAnsi="Arial" w:cs="Arial"/>
+        </w:rPr>
+        <w:t>Object</w:t>
+      </w:r>
+      <w:proofErr w:type="spellEnd"/>
+      <w:r>
+        <w:rPr>
+          <w:rFonts w:ascii="Arial" w:hAnsi="Arial" w:cs="Arial"/>
+        </w:rPr>
+        <w:t xml:space="preserve"> </w:t>
+      </w:r>
+      <w:proofErr w:type="spellStart"/>
+      <w:r>
+        <w:rPr>
+          <w:rFonts w:ascii="Arial" w:hAnsi="Arial" w:cs="Arial"/>
+        </w:rPr>
+        <w:t>Oriented</w:t>
+      </w:r>
+      <w:proofErr w:type="spellEnd"/>
+      <w:r>
+        <w:rPr>
+          <w:rFonts w:ascii="Arial" w:hAnsi="Arial" w:cs="Arial"/>
+        </w:rPr>
+        <w:t xml:space="preserve"> Software”, varios investigadores han definido muchos lenguajes de patrones para ayudar a los desarrolladores a abordar problemas comunes de la ingeniería de software en ámbitos como la programación, la seguridad informática, las aplicaciones empresariales, el </w:t>
+      </w:r>
+      <w:proofErr w:type="spellStart"/>
+      <w:r>
+        <w:rPr>
+          <w:rFonts w:ascii="Arial" w:hAnsi="Arial" w:cs="Arial"/>
+        </w:rPr>
+        <w:t>big</w:t>
+      </w:r>
+      <w:proofErr w:type="spellEnd"/>
+      <w:r>
+        <w:rPr>
+          <w:rFonts w:ascii="Arial" w:hAnsi="Arial" w:cs="Arial"/>
+        </w:rPr>
+        <w:t xml:space="preserve"> data, la mensajería confiable, los procesos de gestión, las interfaces de usuario, los juegos serios, los protocolos de comunicación, etc. Al evitar errores repetidos y mejorar la calidad del software, los desarrolladores necesitan entender y utilizar estos diversos patrones de diseño. Sin embargo, actualmente no existe un lenguaje de patrones en el área de diseño de Soluciones Tecnológicas de Software para el Aprendizaje de STEAM en la educación de niños.</w:t>
       </w:r>
     </w:p>
     <w:p>
@@ -2367,14 +3133,84 @@
         <w:rPr>
           <w:rFonts w:ascii="Arial" w:hAnsi="Arial" w:cs="Arial"/>
         </w:rPr>
-        <w:t xml:space="preserve">Uno de los principales objetivos de las soluciones tecnológicas de software para el aprendizaje de STEAM (Science, Technology, Engineering, Arts and Mathematics) es apoyar al proceso de enseñanza-aprendizaje de los estudiantes, reforzar sus conocimientos y desarrollar destrezas y habilidades en la resolución de problemas complejos que incluyan varias áreas del conocimiento que giran alrededor de un eje o área temática central a manera de engranajes. Así por ejemplo, un eje temático puede ser Ciencias Naturales que a su vez puede tener 5 engranajes que giran alrededor de este y representan a las áreas de Ciencias, Tecnología, Ingeniería, Arte y Matemática, pero también puede darse el caso de que el eje temático puede ser Lenguaje que a su vez puede tener tan solo 3 engranajes de los 5 de STEAM que giran alrededor de este y representan a las áreas de Ciencias, Tecnología, y Arte, </w:t>
+        <w:t>Uno de los principales objetivos de las soluciones tecnológicas de software para el aprendizaje de STEAM (</w:t>
+      </w:r>
+      <w:proofErr w:type="spellStart"/>
+      <w:r>
+        <w:rPr>
+          <w:rFonts w:ascii="Arial" w:hAnsi="Arial" w:cs="Arial"/>
+        </w:rPr>
+        <w:t>Science</w:t>
+      </w:r>
+      <w:proofErr w:type="spellEnd"/>
+      <w:r>
+        <w:rPr>
+          <w:rFonts w:ascii="Arial" w:hAnsi="Arial" w:cs="Arial"/>
+        </w:rPr>
+        <w:t xml:space="preserve">, </w:t>
+      </w:r>
+      <w:proofErr w:type="spellStart"/>
+      <w:r>
+        <w:rPr>
+          <w:rFonts w:ascii="Arial" w:hAnsi="Arial" w:cs="Arial"/>
+        </w:rPr>
+        <w:t>Technology</w:t>
+      </w:r>
+      <w:proofErr w:type="spellEnd"/>
+      <w:r>
+        <w:rPr>
+          <w:rFonts w:ascii="Arial" w:hAnsi="Arial" w:cs="Arial"/>
+        </w:rPr>
+        <w:t xml:space="preserve">, </w:t>
+      </w:r>
+      <w:proofErr w:type="spellStart"/>
+      <w:r>
+        <w:rPr>
+          <w:rFonts w:ascii="Arial" w:hAnsi="Arial" w:cs="Arial"/>
+        </w:rPr>
+        <w:t>Engineering</w:t>
+      </w:r>
+      <w:proofErr w:type="spellEnd"/>
+      <w:r>
+        <w:rPr>
+          <w:rFonts w:ascii="Arial" w:hAnsi="Arial" w:cs="Arial"/>
+        </w:rPr>
+        <w:t xml:space="preserve">, </w:t>
+      </w:r>
+      <w:proofErr w:type="spellStart"/>
+      <w:r>
+        <w:rPr>
+          <w:rFonts w:ascii="Arial" w:hAnsi="Arial" w:cs="Arial"/>
+        </w:rPr>
+        <w:t>Arts</w:t>
+      </w:r>
+      <w:proofErr w:type="spellEnd"/>
+      <w:r>
+        <w:rPr>
+          <w:rFonts w:ascii="Arial" w:hAnsi="Arial" w:cs="Arial"/>
+        </w:rPr>
+        <w:t xml:space="preserve"> and </w:t>
+      </w:r>
+      <w:proofErr w:type="spellStart"/>
+      <w:r>
+        <w:rPr>
+          <w:rFonts w:ascii="Arial" w:hAnsi="Arial" w:cs="Arial"/>
+        </w:rPr>
+        <w:t>Mathematics</w:t>
+      </w:r>
+      <w:proofErr w:type="spellEnd"/>
+      <w:r>
+        <w:rPr>
+          <w:rFonts w:ascii="Arial" w:hAnsi="Arial" w:cs="Arial"/>
+        </w:rPr>
+        <w:t xml:space="preserve">) es apoyar al proceso de enseñanza-aprendizaje de los estudiantes, reforzar sus conocimientos y desarrollar destrezas y habilidades en la resolución de problemas complejos que incluyan varias áreas del conocimiento que giran alrededor de un eje o área temática central a manera de engranajes. Así por ejemplo, un eje temático puede ser Ciencias Naturales que a su vez puede tener 5 engranajes que giran alrededor de este y representan a las áreas de Ciencias, Tecnología, Ingeniería, Arte y Matemática, pero también puede darse el caso de que el eje temático puede ser Lenguaje que a su vez puede tener tan solo 3 engranajes de los 5 de STEAM que giran alrededor de este y representan a las áreas de Ciencias, Tecnología, y Arte, por lo tanto no es necesario considerar todas las áreas del STEAM, pero si al menos </w:t>
       </w:r>
       <w:r>
         <w:rPr>
           <w:rFonts w:ascii="Arial" w:hAnsi="Arial" w:cs="Arial"/>
         </w:rPr>
         <w:lastRenderedPageBreak/>
-        <w:t xml:space="preserve">por lo tanto no es necesario considerar todas las áreas del STEAM, pero si al menos dos que interactúen con el eje o engranaje central, con el cual se quiere desarrollar una solución tecnológica de software para el aprendizaje de STEAM. </w:t>
+        <w:t xml:space="preserve">dos que interactúen con el eje o engranaje central, con el cual se quiere desarrollar una solución tecnológica de software para el aprendizaje de STEAM. </w:t>
       </w:r>
     </w:p>
     <w:p>
@@ -2455,11 +3291,19 @@
                                 <w:lang w:val="en-US" w:eastAsia="en-US"/>
                               </w:rPr>
                             </w:pPr>
+                            <w:proofErr w:type="spellStart"/>
                             <w:r>
                               <w:rPr>
                                 <w:lang w:val="en-US"/>
                               </w:rPr>
-                              <w:t xml:space="preserve">Ilustración </w:t>
+                              <w:t>Ilustración</w:t>
+                            </w:r>
+                            <w:proofErr w:type="spellEnd"/>
+                            <w:r>
+                              <w:rPr>
+                                <w:lang w:val="en-US"/>
+                              </w:rPr>
+                              <w:t xml:space="preserve"> </w:t>
                             </w:r>
                             <w:r>
                               <w:fldChar w:fldCharType="begin"/>
@@ -2487,7 +3331,21 @@
                               <w:rPr>
                                 <w:lang w:val="en-US"/>
                               </w:rPr>
-                              <w:t>: STEM (Science, Technology, Engineering, Arts and Mathematics).</w:t>
+                              <w:t xml:space="preserve">: STEM (Science, Technology, Engineering, </w:t>
+                            </w:r>
+                            <w:proofErr w:type="gramStart"/>
+                            <w:r>
+                              <w:rPr>
+                                <w:lang w:val="en-US"/>
+                              </w:rPr>
+                              <w:t>Arts</w:t>
+                            </w:r>
+                            <w:proofErr w:type="gramEnd"/>
+                            <w:r>
+                              <w:rPr>
+                                <w:lang w:val="en-US"/>
+                              </w:rPr>
+                              <w:t xml:space="preserve"> and Mathematics).</w:t>
                             </w:r>
                           </w:p>
                         </w:txbxContent>
@@ -2520,11 +3378,19 @@
                           <w:lang w:val="en-US" w:eastAsia="en-US"/>
                         </w:rPr>
                       </w:pPr>
+                      <w:proofErr w:type="spellStart"/>
                       <w:r>
                         <w:rPr>
                           <w:lang w:val="en-US"/>
                         </w:rPr>
-                        <w:t xml:space="preserve">Ilustración </w:t>
+                        <w:t>Ilustración</w:t>
+                      </w:r>
+                      <w:proofErr w:type="spellEnd"/>
+                      <w:r>
+                        <w:rPr>
+                          <w:lang w:val="en-US"/>
+                        </w:rPr>
+                        <w:t xml:space="preserve"> </w:t>
                       </w:r>
                       <w:r>
                         <w:fldChar w:fldCharType="begin"/>
@@ -2552,7 +3418,21 @@
                         <w:rPr>
                           <w:lang w:val="en-US"/>
                         </w:rPr>
-                        <w:t>: STEM (Science, Technology, Engineering, Arts and Mathematics).</w:t>
+                        <w:t xml:space="preserve">: STEM (Science, Technology, Engineering, </w:t>
+                      </w:r>
+                      <w:proofErr w:type="gramStart"/>
+                      <w:r>
+                        <w:rPr>
+                          <w:lang w:val="en-US"/>
+                        </w:rPr>
+                        <w:t>Arts</w:t>
+                      </w:r>
+                      <w:proofErr w:type="gramEnd"/>
+                      <w:r>
+                        <w:rPr>
+                          <w:lang w:val="en-US"/>
+                        </w:rPr>
+                        <w:t xml:space="preserve"> and Mathematics).</w:t>
                       </w:r>
                     </w:p>
                   </w:txbxContent>
@@ -2726,9 +3606,9 @@
           <w:lang w:val="es-EC"/>
         </w:rPr>
       </w:pPr>
-      <w:bookmarkStart w:id="6" w:name="_Toc328321466"/>
-      <w:bookmarkStart w:id="7" w:name="_Toc484086886"/>
-      <w:bookmarkStart w:id="8" w:name="_Toc498412137"/>
+      <w:bookmarkStart w:id="7" w:name="_Toc328321466"/>
+      <w:bookmarkStart w:id="8" w:name="_Toc484086886"/>
+      <w:bookmarkStart w:id="9" w:name="_Toc498989616"/>
       <w:r>
         <w:rPr>
           <w:rFonts w:ascii="Arial" w:hAnsi="Arial" w:cs="Arial"/>
@@ -2736,9 +3616,9 @@
         </w:rPr>
         <w:t>PLANTEAMIENTO DEL PROBLEMA</w:t>
       </w:r>
-      <w:bookmarkEnd w:id="6"/>
       <w:bookmarkEnd w:id="7"/>
       <w:bookmarkEnd w:id="8"/>
+      <w:bookmarkEnd w:id="9"/>
     </w:p>
     <w:p>
       <w:pPr>
@@ -2914,9 +3794,9 @@
           <w:lang w:val="es-EC"/>
         </w:rPr>
       </w:pPr>
-      <w:bookmarkStart w:id="9" w:name="_Toc328321467"/>
-      <w:bookmarkStart w:id="10" w:name="_Toc484086887"/>
-      <w:bookmarkStart w:id="11" w:name="_Toc498412138"/>
+      <w:bookmarkStart w:id="10" w:name="_Toc328321467"/>
+      <w:bookmarkStart w:id="11" w:name="_Toc484086887"/>
+      <w:bookmarkStart w:id="12" w:name="_Toc498989617"/>
       <w:r>
         <w:rPr>
           <w:rFonts w:ascii="Arial" w:hAnsi="Arial" w:cs="Arial"/>
@@ -2924,28 +3804,70 @@
         </w:rPr>
         <w:t>ESTADO DEL ARTE</w:t>
       </w:r>
-      <w:bookmarkEnd w:id="9"/>
       <w:bookmarkEnd w:id="10"/>
       <w:bookmarkEnd w:id="11"/>
-    </w:p>
-    <w:p>
-      <w:pPr>
-        <w:rPr>
-          <w:rFonts w:ascii="Arial" w:hAnsi="Arial" w:cs="Arial"/>
-        </w:rPr>
-      </w:pPr>
-    </w:p>
-    <w:p>
-      <w:pPr>
-        <w:rPr>
-          <w:rFonts w:ascii="Arial" w:hAnsi="Arial" w:cs="Arial"/>
-        </w:rPr>
-      </w:pPr>
-      <w:r>
-        <w:rPr>
-          <w:rFonts w:ascii="Arial" w:hAnsi="Arial" w:cs="Arial"/>
-        </w:rPr>
-        <w:t>Mediante el uso de herramientas de autor como son: exelearning, ardore, articulate se podrá generar metadatos, contenidos, y actividades de aprendizaje</w:t>
+      <w:bookmarkEnd w:id="12"/>
+    </w:p>
+    <w:p>
+      <w:pPr>
+        <w:rPr>
+          <w:rFonts w:ascii="Arial" w:hAnsi="Arial" w:cs="Arial"/>
+        </w:rPr>
+      </w:pPr>
+    </w:p>
+    <w:p>
+      <w:pPr>
+        <w:rPr>
+          <w:rFonts w:ascii="Arial" w:hAnsi="Arial" w:cs="Arial"/>
+        </w:rPr>
+      </w:pPr>
+      <w:r>
+        <w:rPr>
+          <w:rFonts w:ascii="Arial" w:hAnsi="Arial" w:cs="Arial"/>
+        </w:rPr>
+        <w:t xml:space="preserve">Mediante el uso de herramientas de autor como son: </w:t>
+      </w:r>
+      <w:proofErr w:type="spellStart"/>
+      <w:r>
+        <w:rPr>
+          <w:rFonts w:ascii="Arial" w:hAnsi="Arial" w:cs="Arial"/>
+        </w:rPr>
+        <w:t>exelearning</w:t>
+      </w:r>
+      <w:proofErr w:type="spellEnd"/>
+      <w:r>
+        <w:rPr>
+          <w:rFonts w:ascii="Arial" w:hAnsi="Arial" w:cs="Arial"/>
+        </w:rPr>
+        <w:t xml:space="preserve">, </w:t>
+      </w:r>
+      <w:proofErr w:type="spellStart"/>
+      <w:r>
+        <w:rPr>
+          <w:rFonts w:ascii="Arial" w:hAnsi="Arial" w:cs="Arial"/>
+        </w:rPr>
+        <w:t>ardore</w:t>
+      </w:r>
+      <w:proofErr w:type="spellEnd"/>
+      <w:r>
+        <w:rPr>
+          <w:rFonts w:ascii="Arial" w:hAnsi="Arial" w:cs="Arial"/>
+        </w:rPr>
+        <w:t xml:space="preserve">, </w:t>
+      </w:r>
+      <w:proofErr w:type="spellStart"/>
+      <w:r>
+        <w:rPr>
+          <w:rFonts w:ascii="Arial" w:hAnsi="Arial" w:cs="Arial"/>
+        </w:rPr>
+        <w:t>articulate</w:t>
+      </w:r>
+      <w:proofErr w:type="spellEnd"/>
+      <w:r>
+        <w:rPr>
+          <w:rFonts w:ascii="Arial" w:hAnsi="Arial" w:cs="Arial"/>
+        </w:rPr>
+        <w:t xml:space="preserve"> se podrá generar metadatos, contenidos, y actividades de aprendizaje</w:t>
       </w:r>
       <w:r>
         <w:rPr>
@@ -2977,20 +3899,69 @@
         <w:rPr>
           <w:rFonts w:ascii="Arial" w:hAnsi="Arial" w:cs="Arial"/>
         </w:rPr>
-        <w:t xml:space="preserve">También se incluirá el uso de herramientas orientadas al modelado en 3 dimensiones como es: Blender, el software de desarrollo que se usará será Visual studio 2017, basado en el motor de juegos multiplataforma Unity. </w:t>
-      </w:r>
-    </w:p>
-    <w:p>
-      <w:pPr>
-        <w:rPr>
-          <w:rFonts w:ascii="Arial" w:hAnsi="Arial" w:cs="Arial"/>
-        </w:rPr>
-      </w:pPr>
-      <w:r>
-        <w:rPr>
-          <w:rFonts w:ascii="Arial" w:hAnsi="Arial" w:cs="Arial"/>
-        </w:rPr>
-        <w:t>Apoyándose también de los agentes inteligentes MSAgents de Microsoft para el guiado a través de voz que será implementado en el aplicativo a desarrollar.</w:t>
+        <w:t xml:space="preserve">También se incluirá el uso de herramientas orientadas al modelado en 3 </w:t>
+      </w:r>
+      <w:r>
+        <w:rPr>
+          <w:rFonts w:ascii="Arial" w:hAnsi="Arial" w:cs="Arial"/>
+        </w:rPr>
+        <w:lastRenderedPageBreak/>
+        <w:t xml:space="preserve">dimensiones como es: </w:t>
+      </w:r>
+      <w:proofErr w:type="spellStart"/>
+      <w:r>
+        <w:rPr>
+          <w:rFonts w:ascii="Arial" w:hAnsi="Arial" w:cs="Arial"/>
+        </w:rPr>
+        <w:t>Blender</w:t>
+      </w:r>
+      <w:proofErr w:type="spellEnd"/>
+      <w:r>
+        <w:rPr>
+          <w:rFonts w:ascii="Arial" w:hAnsi="Arial" w:cs="Arial"/>
+        </w:rPr>
+        <w:t xml:space="preserve">, el software de desarrollo que se usará será Visual </w:t>
+      </w:r>
+      <w:proofErr w:type="spellStart"/>
+      <w:r>
+        <w:rPr>
+          <w:rFonts w:ascii="Arial" w:hAnsi="Arial" w:cs="Arial"/>
+        </w:rPr>
+        <w:t>studio</w:t>
+      </w:r>
+      <w:proofErr w:type="spellEnd"/>
+      <w:r>
+        <w:rPr>
+          <w:rFonts w:ascii="Arial" w:hAnsi="Arial" w:cs="Arial"/>
+        </w:rPr>
+        <w:t xml:space="preserve"> 2017, basado en el motor de juegos multiplataforma Unity. </w:t>
+      </w:r>
+    </w:p>
+    <w:p>
+      <w:pPr>
+        <w:rPr>
+          <w:rFonts w:ascii="Arial" w:hAnsi="Arial" w:cs="Arial"/>
+        </w:rPr>
+      </w:pPr>
+      <w:r>
+        <w:rPr>
+          <w:rFonts w:ascii="Arial" w:hAnsi="Arial" w:cs="Arial"/>
+        </w:rPr>
+        <w:t xml:space="preserve">Apoyándose también de los agentes inteligentes </w:t>
+      </w:r>
+      <w:proofErr w:type="spellStart"/>
+      <w:r>
+        <w:rPr>
+          <w:rFonts w:ascii="Arial" w:hAnsi="Arial" w:cs="Arial"/>
+        </w:rPr>
+        <w:t>MSAgents</w:t>
+      </w:r>
+      <w:proofErr w:type="spellEnd"/>
+      <w:r>
+        <w:rPr>
+          <w:rFonts w:ascii="Arial" w:hAnsi="Arial" w:cs="Arial"/>
+        </w:rPr>
+        <w:t xml:space="preserve"> de Microsoft para el guiado a través de voz que será implementado en el aplicativo a desarrollar.</w:t>
       </w:r>
     </w:p>
     <w:p>
@@ -3017,9 +3988,9 @@
           <w:lang w:val="es-EC"/>
         </w:rPr>
       </w:pPr>
-      <w:bookmarkStart w:id="12" w:name="_Toc328321468"/>
-      <w:bookmarkStart w:id="13" w:name="_Toc484086888"/>
-      <w:bookmarkStart w:id="14" w:name="_Toc498412139"/>
+      <w:bookmarkStart w:id="13" w:name="_Toc328321468"/>
+      <w:bookmarkStart w:id="14" w:name="_Toc484086888"/>
+      <w:bookmarkStart w:id="15" w:name="_Toc498989618"/>
       <w:r>
         <w:rPr>
           <w:rFonts w:ascii="Arial" w:hAnsi="Arial" w:cs="Arial"/>
@@ -3027,9 +3998,9 @@
         </w:rPr>
         <w:t>OBJETIVOS</w:t>
       </w:r>
-      <w:bookmarkEnd w:id="12"/>
       <w:bookmarkEnd w:id="13"/>
       <w:bookmarkEnd w:id="14"/>
+      <w:bookmarkEnd w:id="15"/>
     </w:p>
     <w:p>
       <w:pPr>
@@ -3350,9 +4321,9 @@
           <w:lang w:val="es-EC"/>
         </w:rPr>
       </w:pPr>
-      <w:bookmarkStart w:id="15" w:name="_Toc328321469"/>
-      <w:bookmarkStart w:id="16" w:name="_Toc484086889"/>
-      <w:bookmarkStart w:id="17" w:name="_Toc498412140"/>
+      <w:bookmarkStart w:id="16" w:name="_Toc328321469"/>
+      <w:bookmarkStart w:id="17" w:name="_Toc484086889"/>
+      <w:bookmarkStart w:id="18" w:name="_Toc498989619"/>
       <w:r>
         <w:rPr>
           <w:rFonts w:ascii="Arial" w:hAnsi="Arial" w:cs="Arial"/>
@@ -3360,9 +4331,9 @@
         </w:rPr>
         <w:t>JUSTIFICACIÓN</w:t>
       </w:r>
-      <w:bookmarkEnd w:id="15"/>
       <w:bookmarkEnd w:id="16"/>
       <w:bookmarkEnd w:id="17"/>
+      <w:bookmarkEnd w:id="18"/>
     </w:p>
     <w:p>
       <w:pPr>
@@ -3476,14 +4447,168 @@
         <w:rPr>
           <w:rFonts w:ascii="Arial" w:hAnsi="Arial" w:cs="Arial"/>
         </w:rPr>
-        <w:t xml:space="preserve">Es de esperar que existan tipos de soluciones tecnológicas de software para el aprendizaje de STEAM que sean completas (total), es decir, un área temática que viene a ser el engranaje central que considere a las cinco áreas del STEAM (Science, Technology, Engineering, Arts and Mathematics) como engranajes de soporte. Así mismo, se puede dar el caso de que existan tipos de soluciones tecnológicas de </w:t>
+        <w:t>Es de esperar que existan tipos de soluciones tecnológicas de software para el aprendizaje de STEAM que sean completas (total), es decir, un área temática que viene a ser el engranaje central que considere a las cinco áreas del STEAM (</w:t>
+      </w:r>
+      <w:proofErr w:type="spellStart"/>
+      <w:r>
+        <w:rPr>
+          <w:rFonts w:ascii="Arial" w:hAnsi="Arial" w:cs="Arial"/>
+        </w:rPr>
+        <w:t>Science</w:t>
+      </w:r>
+      <w:proofErr w:type="spellEnd"/>
+      <w:r>
+        <w:rPr>
+          <w:rFonts w:ascii="Arial" w:hAnsi="Arial" w:cs="Arial"/>
+        </w:rPr>
+        <w:t xml:space="preserve">, </w:t>
+      </w:r>
+      <w:proofErr w:type="spellStart"/>
+      <w:r>
+        <w:rPr>
+          <w:rFonts w:ascii="Arial" w:hAnsi="Arial" w:cs="Arial"/>
+        </w:rPr>
+        <w:t>Technology</w:t>
+      </w:r>
+      <w:proofErr w:type="spellEnd"/>
+      <w:r>
+        <w:rPr>
+          <w:rFonts w:ascii="Arial" w:hAnsi="Arial" w:cs="Arial"/>
+        </w:rPr>
+        <w:t xml:space="preserve">, </w:t>
+      </w:r>
+      <w:proofErr w:type="spellStart"/>
+      <w:r>
+        <w:rPr>
+          <w:rFonts w:ascii="Arial" w:hAnsi="Arial" w:cs="Arial"/>
+        </w:rPr>
+        <w:t>Engineering</w:t>
+      </w:r>
+      <w:proofErr w:type="spellEnd"/>
+      <w:r>
+        <w:rPr>
+          <w:rFonts w:ascii="Arial" w:hAnsi="Arial" w:cs="Arial"/>
+        </w:rPr>
+        <w:t xml:space="preserve">, </w:t>
+      </w:r>
+      <w:proofErr w:type="spellStart"/>
+      <w:r>
+        <w:rPr>
+          <w:rFonts w:ascii="Arial" w:hAnsi="Arial" w:cs="Arial"/>
+        </w:rPr>
+        <w:t>Arts</w:t>
+      </w:r>
+      <w:proofErr w:type="spellEnd"/>
+      <w:r>
+        <w:rPr>
+          <w:rFonts w:ascii="Arial" w:hAnsi="Arial" w:cs="Arial"/>
+        </w:rPr>
+        <w:t xml:space="preserve"> and </w:t>
+      </w:r>
+      <w:proofErr w:type="spellStart"/>
+      <w:r>
+        <w:rPr>
+          <w:rFonts w:ascii="Arial" w:hAnsi="Arial" w:cs="Arial"/>
+        </w:rPr>
+        <w:t>Mathematics</w:t>
+      </w:r>
+      <w:proofErr w:type="spellEnd"/>
+      <w:r>
+        <w:rPr>
+          <w:rFonts w:ascii="Arial" w:hAnsi="Arial" w:cs="Arial"/>
+        </w:rPr>
+        <w:t>) como engranajes de soporte. Así mismo, se puede dar el caso de que existan tipos de soluciones tecnológicas de software para el aprendizaje de STEAM que sean parciales (</w:t>
+      </w:r>
+      <w:proofErr w:type="spellStart"/>
+      <w:r>
+        <w:rPr>
+          <w:rFonts w:ascii="Arial" w:hAnsi="Arial" w:cs="Arial"/>
+        </w:rPr>
+        <w:t>fragmented</w:t>
+      </w:r>
+      <w:proofErr w:type="spellEnd"/>
+      <w:r>
+        <w:rPr>
+          <w:rFonts w:ascii="Arial" w:hAnsi="Arial" w:cs="Arial"/>
+        </w:rPr>
+        <w:t xml:space="preserve">), es decir, un </w:t>
       </w:r>
       <w:r>
         <w:rPr>
           <w:rFonts w:ascii="Arial" w:hAnsi="Arial" w:cs="Arial"/>
         </w:rPr>
         <w:lastRenderedPageBreak/>
-        <w:t>software para el aprendizaje de STEAM que sean parciales (fragmented), es decir, un área temática que viene a ser el engranaje central que considere al menos a dos de las cinco áreas del STEAM (Science, Technology, Engineering, Arts and Mathematics) como engranajes de soporte.</w:t>
+        <w:t>área temática que viene a ser el engranaje central que considere al menos a dos de las cinco áreas del STEAM (</w:t>
+      </w:r>
+      <w:proofErr w:type="spellStart"/>
+      <w:r>
+        <w:rPr>
+          <w:rFonts w:ascii="Arial" w:hAnsi="Arial" w:cs="Arial"/>
+        </w:rPr>
+        <w:t>Science</w:t>
+      </w:r>
+      <w:proofErr w:type="spellEnd"/>
+      <w:r>
+        <w:rPr>
+          <w:rFonts w:ascii="Arial" w:hAnsi="Arial" w:cs="Arial"/>
+        </w:rPr>
+        <w:t xml:space="preserve">, </w:t>
+      </w:r>
+      <w:proofErr w:type="spellStart"/>
+      <w:r>
+        <w:rPr>
+          <w:rFonts w:ascii="Arial" w:hAnsi="Arial" w:cs="Arial"/>
+        </w:rPr>
+        <w:t>Technology</w:t>
+      </w:r>
+      <w:proofErr w:type="spellEnd"/>
+      <w:r>
+        <w:rPr>
+          <w:rFonts w:ascii="Arial" w:hAnsi="Arial" w:cs="Arial"/>
+        </w:rPr>
+        <w:t xml:space="preserve">, </w:t>
+      </w:r>
+      <w:proofErr w:type="spellStart"/>
+      <w:r>
+        <w:rPr>
+          <w:rFonts w:ascii="Arial" w:hAnsi="Arial" w:cs="Arial"/>
+        </w:rPr>
+        <w:t>Engineering</w:t>
+      </w:r>
+      <w:proofErr w:type="spellEnd"/>
+      <w:r>
+        <w:rPr>
+          <w:rFonts w:ascii="Arial" w:hAnsi="Arial" w:cs="Arial"/>
+        </w:rPr>
+        <w:t xml:space="preserve">, </w:t>
+      </w:r>
+      <w:proofErr w:type="spellStart"/>
+      <w:r>
+        <w:rPr>
+          <w:rFonts w:ascii="Arial" w:hAnsi="Arial" w:cs="Arial"/>
+        </w:rPr>
+        <w:t>Arts</w:t>
+      </w:r>
+      <w:proofErr w:type="spellEnd"/>
+      <w:r>
+        <w:rPr>
+          <w:rFonts w:ascii="Arial" w:hAnsi="Arial" w:cs="Arial"/>
+        </w:rPr>
+        <w:t xml:space="preserve"> and </w:t>
+      </w:r>
+      <w:proofErr w:type="spellStart"/>
+      <w:r>
+        <w:rPr>
+          <w:rFonts w:ascii="Arial" w:hAnsi="Arial" w:cs="Arial"/>
+        </w:rPr>
+        <w:t>Mathematics</w:t>
+      </w:r>
+      <w:proofErr w:type="spellEnd"/>
+      <w:r>
+        <w:rPr>
+          <w:rFonts w:ascii="Arial" w:hAnsi="Arial" w:cs="Arial"/>
+        </w:rPr>
+        <w:t>) como engranajes de soporte.</w:t>
       </w:r>
     </w:p>
     <w:p>
@@ -3518,9 +4643,9 @@
           <w:lang w:val="es-EC"/>
         </w:rPr>
       </w:pPr>
-      <w:bookmarkStart w:id="18" w:name="_Toc328321470"/>
-      <w:bookmarkStart w:id="19" w:name="_Toc484086890"/>
-      <w:bookmarkStart w:id="20" w:name="_Toc498412141"/>
+      <w:bookmarkStart w:id="19" w:name="_Toc328321470"/>
+      <w:bookmarkStart w:id="20" w:name="_Toc484086890"/>
+      <w:bookmarkStart w:id="21" w:name="_Toc498989620"/>
       <w:r>
         <w:rPr>
           <w:rFonts w:ascii="Arial" w:hAnsi="Arial" w:cs="Arial"/>
@@ -3528,9 +4653,9 @@
         </w:rPr>
         <w:t>ALCANCE</w:t>
       </w:r>
-      <w:bookmarkEnd w:id="18"/>
       <w:bookmarkEnd w:id="19"/>
       <w:bookmarkEnd w:id="20"/>
+      <w:bookmarkEnd w:id="21"/>
     </w:p>
     <w:p>
       <w:pPr>
@@ -3694,6 +4819,7 @@
           <w:lang w:val="es-EC"/>
         </w:rPr>
       </w:pPr>
+      <w:bookmarkStart w:id="22" w:name="_Toc498989621"/>
       <w:r>
         <w:rPr>
           <w:rFonts w:ascii="Arial" w:hAnsi="Arial" w:cs="Arial"/>
@@ -3701,6 +4827,7 @@
         </w:rPr>
         <w:t>MARCO TEORICO</w:t>
       </w:r>
+      <w:bookmarkEnd w:id="22"/>
     </w:p>
     <w:p>
       <w:pPr>
@@ -3890,14 +5017,27 @@
       <w:r>
         <w:t xml:space="preserve">Ilustración </w:t>
       </w:r>
-      <w:fldSimple w:instr=" SEQ Ilustración \* ARABIC ">
-        <w:r>
-          <w:rPr>
-            <w:noProof/>
-          </w:rPr>
-          <w:t>2</w:t>
-        </w:r>
-      </w:fldSimple>
+      <w:r>
+        <w:fldChar w:fldCharType="begin"/>
+      </w:r>
+      <w:r>
+        <w:instrText xml:space="preserve"> SEQ Ilustración \* ARABIC </w:instrText>
+      </w:r>
+      <w:r>
+        <w:fldChar w:fldCharType="separate"/>
+      </w:r>
+      <w:r>
+        <w:rPr>
+          <w:noProof/>
+        </w:rPr>
+        <w:t>2</w:t>
+      </w:r>
+      <w:r>
+        <w:rPr>
+          <w:noProof/>
+        </w:rPr>
+        <w:fldChar w:fldCharType="end"/>
+      </w:r>
       <w:r>
         <w:t>: Método Ágil SCRUM.</w:t>
       </w:r>
@@ -4384,20 +5524,38 @@
       <w:r>
         <w:t xml:space="preserve">Ilustración </w:t>
       </w:r>
-      <w:fldSimple w:instr=" SEQ Ilustración \* ARABIC ">
-        <w:r>
-          <w:rPr>
-            <w:noProof/>
-          </w:rPr>
-          <w:t>3</w:t>
-        </w:r>
-      </w:fldSimple>
+      <w:r>
+        <w:fldChar w:fldCharType="begin"/>
+      </w:r>
+      <w:r>
+        <w:instrText xml:space="preserve"> SEQ Ilustración \* ARABIC </w:instrText>
+      </w:r>
+      <w:r>
+        <w:fldChar w:fldCharType="separate"/>
+      </w:r>
+      <w:r>
+        <w:rPr>
+          <w:noProof/>
+        </w:rPr>
+        <w:t>3</w:t>
+      </w:r>
+      <w:r>
+        <w:rPr>
+          <w:noProof/>
+        </w:rPr>
+        <w:fldChar w:fldCharType="end"/>
+      </w:r>
       <w:r>
         <w:t xml:space="preserve">: </w:t>
       </w:r>
       <w:r>
-        <w:t>Logo de la base de Datos MySql</w:t>
-      </w:r>
+        <w:t xml:space="preserve">Logo de la base de Datos </w:t>
+      </w:r>
+      <w:proofErr w:type="spellStart"/>
+      <w:r>
+        <w:t>MySql</w:t>
+      </w:r>
+      <w:proofErr w:type="spellEnd"/>
       <w:r>
         <w:t>.</w:t>
       </w:r>
@@ -4616,7 +5774,23 @@
           <w:szCs w:val="24"/>
         </w:rPr>
         <w:tab/>
-        <w:t>Gestión de usuarios y passwords, manteniendo un muy buen nivel de seguridad en los datos.</w:t>
+        <w:t xml:space="preserve">Gestión de usuarios y </w:t>
+      </w:r>
+      <w:proofErr w:type="spellStart"/>
+      <w:r>
+        <w:rPr>
+          <w:sz w:val="24"/>
+          <w:szCs w:val="24"/>
+        </w:rPr>
+        <w:t>passwords</w:t>
+      </w:r>
+      <w:proofErr w:type="spellEnd"/>
+      <w:r>
+        <w:rPr>
+          <w:sz w:val="24"/>
+          <w:szCs w:val="24"/>
+        </w:rPr>
+        <w:t>, manteniendo un muy buen nivel de seguridad en los datos.</w:t>
       </w:r>
     </w:p>
     <w:p>
@@ -4824,14 +5998,27 @@
       <w:r>
         <w:t xml:space="preserve">Ilustración </w:t>
       </w:r>
-      <w:fldSimple w:instr=" SEQ Ilustración \* ARABIC ">
-        <w:r>
-          <w:rPr>
-            <w:noProof/>
-          </w:rPr>
-          <w:t>4</w:t>
-        </w:r>
-      </w:fldSimple>
+      <w:r>
+        <w:fldChar w:fldCharType="begin"/>
+      </w:r>
+      <w:r>
+        <w:instrText xml:space="preserve"> SEQ Ilustración \* ARABIC </w:instrText>
+      </w:r>
+      <w:r>
+        <w:fldChar w:fldCharType="separate"/>
+      </w:r>
+      <w:r>
+        <w:rPr>
+          <w:noProof/>
+        </w:rPr>
+        <w:t>4</w:t>
+      </w:r>
+      <w:r>
+        <w:rPr>
+          <w:noProof/>
+        </w:rPr>
+        <w:fldChar w:fldCharType="end"/>
+      </w:r>
       <w:r>
         <w:t xml:space="preserve">: </w:t>
       </w:r>
@@ -4997,7 +6184,23 @@
           <w:sz w:val="24"/>
           <w:szCs w:val="24"/>
         </w:rPr>
-        <w:t xml:space="preserve"> aplicando el Steam de Ciencias Sociales</w:t>
+        <w:t xml:space="preserve"> aplicando el </w:t>
+      </w:r>
+      <w:proofErr w:type="spellStart"/>
+      <w:r>
+        <w:rPr>
+          <w:sz w:val="24"/>
+          <w:szCs w:val="24"/>
+        </w:rPr>
+        <w:t>Steam</w:t>
+      </w:r>
+      <w:proofErr w:type="spellEnd"/>
+      <w:r>
+        <w:rPr>
+          <w:sz w:val="24"/>
+          <w:szCs w:val="24"/>
+        </w:rPr>
+        <w:t xml:space="preserve"> de Ciencias Sociales</w:t>
       </w:r>
       <w:r>
         <w:rPr>
@@ -5079,12 +6282,21 @@
         </w:rPr>
         <w:t xml:space="preserve">del Producto Software </w:t>
       </w:r>
-      <w:r>
-        <w:rPr>
-          <w:sz w:val="24"/>
-          <w:szCs w:val="24"/>
-        </w:rPr>
-        <w:t xml:space="preserve">Steam del Sistema </w:t>
+      <w:proofErr w:type="spellStart"/>
+      <w:r>
+        <w:rPr>
+          <w:sz w:val="24"/>
+          <w:szCs w:val="24"/>
+        </w:rPr>
+        <w:t>Steam</w:t>
+      </w:r>
+      <w:proofErr w:type="spellEnd"/>
+      <w:r>
+        <w:rPr>
+          <w:sz w:val="24"/>
+          <w:szCs w:val="24"/>
+        </w:rPr>
+        <w:t xml:space="preserve"> del Sistema </w:t>
       </w:r>
       <w:r>
         <w:rPr>
@@ -5503,11 +6715,19 @@
                 <w:lang w:val="en-US"/>
               </w:rPr>
             </w:pPr>
+            <w:proofErr w:type="spellStart"/>
             <w:r>
               <w:rPr>
                 <w:lang w:val="en-US"/>
               </w:rPr>
-              <w:t xml:space="preserve">Hp Intel Core i7 5550 </w:t>
+              <w:t>Hp</w:t>
+            </w:r>
+            <w:proofErr w:type="spellEnd"/>
+            <w:r>
+              <w:rPr>
+                <w:lang w:val="en-US"/>
+              </w:rPr>
+              <w:t xml:space="preserve"> Intel Core i7 5550 </w:t>
             </w:r>
           </w:p>
         </w:tc>
@@ -5680,7 +6900,15 @@
               <w:jc w:val="both"/>
             </w:pPr>
             <w:r>
-              <w:t>Dell Inspiron 5545 Procesador AMD A10</w:t>
+              <w:t xml:space="preserve">Dell </w:t>
+            </w:r>
+            <w:proofErr w:type="spellStart"/>
+            <w:r>
+              <w:t>Inspiron</w:t>
+            </w:r>
+            <w:proofErr w:type="spellEnd"/>
+            <w:r>
+              <w:t xml:space="preserve"> 5545 Procesador AMD A10</w:t>
             </w:r>
           </w:p>
         </w:tc>
@@ -5811,14 +7039,27 @@
       <w:r>
         <w:t xml:space="preserve">Tabla </w:t>
       </w:r>
-      <w:fldSimple w:instr=" SEQ Tabla \* ARABIC ">
-        <w:r>
-          <w:rPr>
-            <w:noProof/>
-          </w:rPr>
-          <w:t>1</w:t>
-        </w:r>
-      </w:fldSimple>
+      <w:r>
+        <w:fldChar w:fldCharType="begin"/>
+      </w:r>
+      <w:r>
+        <w:instrText xml:space="preserve"> SEQ Tabla \* ARABIC </w:instrText>
+      </w:r>
+      <w:r>
+        <w:fldChar w:fldCharType="separate"/>
+      </w:r>
+      <w:r>
+        <w:rPr>
+          <w:noProof/>
+        </w:rPr>
+        <w:t>1</w:t>
+      </w:r>
+      <w:r>
+        <w:rPr>
+          <w:noProof/>
+        </w:rPr>
+        <w:fldChar w:fldCharType="end"/>
+      </w:r>
       <w:r>
         <w:t>: Viabilidad Hardware.</w:t>
       </w:r>
@@ -6200,9 +7441,11 @@
             <w:r>
               <w:t xml:space="preserve">MySQL </w:t>
             </w:r>
+            <w:proofErr w:type="spellStart"/>
             <w:r>
               <w:t>Workbench</w:t>
             </w:r>
+            <w:proofErr w:type="spellEnd"/>
           </w:p>
         </w:tc>
         <w:tc>
@@ -6325,14 +7568,27 @@
       <w:r>
         <w:t xml:space="preserve">Tabla </w:t>
       </w:r>
-      <w:fldSimple w:instr=" SEQ Tabla \* ARABIC ">
-        <w:r>
-          <w:rPr>
-            <w:noProof/>
-          </w:rPr>
-          <w:t>2</w:t>
-        </w:r>
-      </w:fldSimple>
+      <w:r>
+        <w:fldChar w:fldCharType="begin"/>
+      </w:r>
+      <w:r>
+        <w:instrText xml:space="preserve"> SEQ Tabla \* ARABIC </w:instrText>
+      </w:r>
+      <w:r>
+        <w:fldChar w:fldCharType="separate"/>
+      </w:r>
+      <w:r>
+        <w:rPr>
+          <w:noProof/>
+        </w:rPr>
+        <w:t>2</w:t>
+      </w:r>
+      <w:r>
+        <w:rPr>
+          <w:noProof/>
+        </w:rPr>
+        <w:fldChar w:fldCharType="end"/>
+      </w:r>
       <w:r>
         <w:t>: Viabilidad Software.</w:t>
       </w:r>
@@ -6922,14 +8178,27 @@
       <w:r>
         <w:t xml:space="preserve">Tabla </w:t>
       </w:r>
-      <w:fldSimple w:instr=" SEQ Tabla \* ARABIC ">
-        <w:r>
-          <w:rPr>
-            <w:noProof/>
-          </w:rPr>
-          <w:t>3</w:t>
-        </w:r>
-      </w:fldSimple>
+      <w:r>
+        <w:fldChar w:fldCharType="begin"/>
+      </w:r>
+      <w:r>
+        <w:instrText xml:space="preserve"> SEQ Tabla \* ARABIC </w:instrText>
+      </w:r>
+      <w:r>
+        <w:fldChar w:fldCharType="separate"/>
+      </w:r>
+      <w:r>
+        <w:rPr>
+          <w:noProof/>
+        </w:rPr>
+        <w:t>3</w:t>
+      </w:r>
+      <w:r>
+        <w:rPr>
+          <w:noProof/>
+        </w:rPr>
+        <w:fldChar w:fldCharType="end"/>
+      </w:r>
       <w:r>
         <w:t>: Viabilidad Administrativa.</w:t>
       </w:r>
@@ -7222,14 +8491,27 @@
       <w:r>
         <w:t xml:space="preserve">Tabla </w:t>
       </w:r>
-      <w:fldSimple w:instr=" SEQ Tabla \* ARABIC ">
-        <w:r>
-          <w:rPr>
-            <w:noProof/>
-          </w:rPr>
-          <w:t>4</w:t>
-        </w:r>
-      </w:fldSimple>
+      <w:r>
+        <w:fldChar w:fldCharType="begin"/>
+      </w:r>
+      <w:r>
+        <w:instrText xml:space="preserve"> SEQ Tabla \* ARABIC </w:instrText>
+      </w:r>
+      <w:r>
+        <w:fldChar w:fldCharType="separate"/>
+      </w:r>
+      <w:r>
+        <w:rPr>
+          <w:noProof/>
+        </w:rPr>
+        <w:t>4</w:t>
+      </w:r>
+      <w:r>
+        <w:rPr>
+          <w:noProof/>
+        </w:rPr>
+        <w:fldChar w:fldCharType="end"/>
+      </w:r>
       <w:r>
         <w:t>: Presupuesto Total.</w:t>
       </w:r>
@@ -7269,7 +8551,15 @@
           <w:sz w:val="24"/>
           <w:szCs w:val="24"/>
         </w:rPr>
-        <w:t xml:space="preserve"> XII.I. </w:t>
+        <w:t xml:space="preserve"> </w:t>
+      </w:r>
+      <w:bookmarkStart w:id="23" w:name="_Toc498989622"/>
+      <w:r>
+        <w:rPr>
+          <w:sz w:val="24"/>
+          <w:szCs w:val="24"/>
+        </w:rPr>
+        <w:t xml:space="preserve">XII.I. </w:t>
       </w:r>
       <w:r>
         <w:rPr>
@@ -7302,8 +8592,9 @@
         </w:rPr>
         <w:t>Humana</w:t>
       </w:r>
-      <w:bookmarkStart w:id="21" w:name="h.35nkun2" w:colFirst="0" w:colLast="0"/>
-      <w:bookmarkEnd w:id="21"/>
+      <w:bookmarkStart w:id="24" w:name="h.35nkun2" w:colFirst="0" w:colLast="0"/>
+      <w:bookmarkEnd w:id="23"/>
+      <w:bookmarkEnd w:id="24"/>
     </w:p>
     <w:p>
       <w:pPr>
@@ -7321,8 +8612,8 @@
           <w:szCs w:val="26"/>
         </w:rPr>
       </w:pPr>
-      <w:bookmarkStart w:id="22" w:name="h.1ksv4uv" w:colFirst="0" w:colLast="0"/>
-      <w:bookmarkEnd w:id="22"/>
+      <w:bookmarkStart w:id="25" w:name="h.1ksv4uv" w:colFirst="0" w:colLast="0"/>
+      <w:bookmarkEnd w:id="25"/>
       <w:r>
         <w:rPr>
           <w:rFonts w:ascii="Arial" w:hAnsi="Arial" w:cs="Arial"/>
@@ -7330,7 +8621,17 @@
           <w:sz w:val="26"/>
           <w:szCs w:val="26"/>
         </w:rPr>
-        <w:t xml:space="preserve"> XII.I.I. - </w:t>
+        <w:t xml:space="preserve"> </w:t>
+      </w:r>
+      <w:bookmarkStart w:id="26" w:name="_Toc498989623"/>
+      <w:r>
+        <w:rPr>
+          <w:rFonts w:ascii="Arial" w:hAnsi="Arial" w:cs="Arial"/>
+          <w:color w:val="auto"/>
+          <w:sz w:val="26"/>
+          <w:szCs w:val="26"/>
+        </w:rPr>
+        <w:t xml:space="preserve">XII.I.I. - </w:t>
       </w:r>
       <w:r>
         <w:rPr>
@@ -7342,6 +8643,7 @@
         </w:rPr>
         <w:t>Tutor Académico</w:t>
       </w:r>
+      <w:bookmarkEnd w:id="26"/>
     </w:p>
     <w:p>
       <w:pPr>
@@ -7398,13 +8700,31 @@
           <w:szCs w:val="24"/>
         </w:rPr>
       </w:pPr>
-      <w:r>
-        <w:rPr>
-          <w:sz w:val="24"/>
-          <w:szCs w:val="24"/>
-        </w:rPr>
-        <w:t>Msc. Fabian Quimbiulco</w:t>
-      </w:r>
+      <w:proofErr w:type="spellStart"/>
+      <w:r>
+        <w:rPr>
+          <w:sz w:val="24"/>
+          <w:szCs w:val="24"/>
+        </w:rPr>
+        <w:t>Msc</w:t>
+      </w:r>
+      <w:proofErr w:type="spellEnd"/>
+      <w:r>
+        <w:rPr>
+          <w:sz w:val="24"/>
+          <w:szCs w:val="24"/>
+        </w:rPr>
+        <w:t xml:space="preserve">. Fabian </w:t>
+      </w:r>
+      <w:proofErr w:type="spellStart"/>
+      <w:r>
+        <w:rPr>
+          <w:sz w:val="24"/>
+          <w:szCs w:val="24"/>
+        </w:rPr>
+        <w:t>Quimbiulco</w:t>
+      </w:r>
+      <w:proofErr w:type="spellEnd"/>
     </w:p>
     <w:p>
       <w:pPr>
@@ -7604,8 +8924,19 @@
           <w:kern w:val="0"/>
           <w:lang w:eastAsia="es-ES_tradnl" w:bidi="ar-SA"/>
         </w:rPr>
-        <w:t>Diego Yacelga</w:t>
-      </w:r>
+        <w:t xml:space="preserve">Diego </w:t>
+      </w:r>
+      <w:proofErr w:type="spellStart"/>
+      <w:r>
+        <w:rPr>
+          <w:rFonts w:ascii="Arial" w:eastAsia="Arial" w:hAnsi="Arial" w:cs="Arial"/>
+          <w:color w:val="000000"/>
+          <w:kern w:val="0"/>
+          <w:lang w:eastAsia="es-ES_tradnl" w:bidi="ar-SA"/>
+        </w:rPr>
+        <w:t>Yacelga</w:t>
+      </w:r>
+      <w:proofErr w:type="spellEnd"/>
     </w:p>
     <w:p>
       <w:pPr>
@@ -7638,6 +8969,7 @@
           <w:lang w:val="es-ES_tradnl" w:eastAsia="es-ES_tradnl" w:bidi="ar-SA"/>
         </w:rPr>
       </w:pPr>
+      <w:bookmarkStart w:id="27" w:name="_Toc498989624"/>
       <w:r>
         <w:rPr>
           <w:rFonts w:ascii="Arial" w:eastAsia="Trebuchet MS" w:hAnsi="Arial" w:cs="Arial"/>
@@ -7660,6 +8992,7 @@
         </w:rPr>
         <w:t>Tecnológica</w:t>
       </w:r>
+      <w:bookmarkEnd w:id="27"/>
     </w:p>
     <w:p>
       <w:pPr>
@@ -7682,8 +9015,10 @@
           <w:lang w:val="es-ES_tradnl" w:eastAsia="es-ES_tradnl" w:bidi="ar-SA"/>
         </w:rPr>
       </w:pPr>
-      <w:bookmarkStart w:id="23" w:name="h.2jxsxqh" w:colFirst="0" w:colLast="0"/>
-      <w:bookmarkEnd w:id="23"/>
+      <w:bookmarkStart w:id="28" w:name="h.2jxsxqh" w:colFirst="0" w:colLast="0"/>
+      <w:bookmarkStart w:id="29" w:name="_Toc498989625"/>
+      <w:bookmarkEnd w:id="28"/>
+      <w:proofErr w:type="gramStart"/>
       <w:r>
         <w:rPr>
           <w:rFonts w:ascii="Arial" w:eastAsia="Trebuchet MS" w:hAnsi="Arial" w:cs="Arial"/>
@@ -7693,8 +9028,9 @@
           <w:szCs w:val="26"/>
           <w:lang w:val="es-ES_tradnl" w:eastAsia="es-ES_tradnl" w:bidi="ar-SA"/>
         </w:rPr>
-        <w:t xml:space="preserve">XII.I.III.I. - </w:t>
-      </w:r>
+        <w:t>XII.I.III.I.</w:t>
+      </w:r>
+      <w:proofErr w:type="gramEnd"/>
       <w:r>
         <w:rPr>
           <w:rFonts w:ascii="Arial" w:eastAsia="Trebuchet MS" w:hAnsi="Arial" w:cs="Arial"/>
@@ -7704,8 +9040,20 @@
           <w:szCs w:val="26"/>
           <w:lang w:val="es-ES_tradnl" w:eastAsia="es-ES_tradnl" w:bidi="ar-SA"/>
         </w:rPr>
+        <w:t xml:space="preserve"> - </w:t>
+      </w:r>
+      <w:r>
+        <w:rPr>
+          <w:rFonts w:ascii="Arial" w:eastAsia="Trebuchet MS" w:hAnsi="Arial" w:cs="Arial"/>
+          <w:b/>
+          <w:kern w:val="0"/>
+          <w:sz w:val="26"/>
+          <w:szCs w:val="26"/>
+          <w:lang w:val="es-ES_tradnl" w:eastAsia="es-ES_tradnl" w:bidi="ar-SA"/>
+        </w:rPr>
         <w:t>Hardware</w:t>
       </w:r>
+      <w:bookmarkEnd w:id="29"/>
     </w:p>
     <w:p>
       <w:pPr>
@@ -7726,6 +9074,7 @@
           <w:lang w:eastAsia="es-ES_tradnl" w:bidi="ar-SA"/>
         </w:rPr>
       </w:pPr>
+      <w:proofErr w:type="spellStart"/>
       <w:r>
         <w:rPr>
           <w:rFonts w:ascii="Arial" w:eastAsia="Arial" w:hAnsi="Arial" w:cs="Arial"/>
@@ -7742,7 +9091,17 @@
           <w:kern w:val="0"/>
           <w:lang w:eastAsia="es-ES_tradnl" w:bidi="ar-SA"/>
         </w:rPr>
-        <w:t xml:space="preserve">Intel Core i7 5550 </w:t>
+        <w:t>Intel</w:t>
+      </w:r>
+      <w:proofErr w:type="spellEnd"/>
+      <w:r>
+        <w:rPr>
+          <w:rFonts w:ascii="Arial" w:eastAsia="Arial" w:hAnsi="Arial" w:cs="Arial"/>
+          <w:color w:val="000000"/>
+          <w:kern w:val="0"/>
+          <w:lang w:eastAsia="es-ES_tradnl" w:bidi="ar-SA"/>
+        </w:rPr>
+        <w:t xml:space="preserve"> Core i7 5550 </w:t>
       </w:r>
     </w:p>
     <w:p>
@@ -7809,7 +9168,27 @@
           <w:kern w:val="0"/>
           <w:lang w:val="es-ES_tradnl" w:eastAsia="es-ES_tradnl" w:bidi="ar-SA"/>
         </w:rPr>
-        <w:t>Dell Inspiron 5545 Procesador AMD A10</w:t>
+        <w:t xml:space="preserve">Dell </w:t>
+      </w:r>
+      <w:proofErr w:type="spellStart"/>
+      <w:r>
+        <w:rPr>
+          <w:rFonts w:ascii="Arial" w:eastAsia="Arial" w:hAnsi="Arial" w:cs="Arial"/>
+          <w:color w:val="000000"/>
+          <w:kern w:val="0"/>
+          <w:lang w:val="es-ES_tradnl" w:eastAsia="es-ES_tradnl" w:bidi="ar-SA"/>
+        </w:rPr>
+        <w:t>Inspiron</w:t>
+      </w:r>
+      <w:proofErr w:type="spellEnd"/>
+      <w:r>
+        <w:rPr>
+          <w:rFonts w:ascii="Arial" w:eastAsia="Arial" w:hAnsi="Arial" w:cs="Arial"/>
+          <w:color w:val="000000"/>
+          <w:kern w:val="0"/>
+          <w:lang w:val="es-ES_tradnl" w:eastAsia="es-ES_tradnl" w:bidi="ar-SA"/>
+        </w:rPr>
+        <w:t xml:space="preserve"> 5545 Procesador AMD A10</w:t>
       </w:r>
     </w:p>
     <w:p>
@@ -7831,6 +9210,8 @@
           <w:lang w:val="en-US"/>
         </w:rPr>
       </w:pPr>
+      <w:bookmarkStart w:id="30" w:name="_Toc498989626"/>
+      <w:proofErr w:type="gramStart"/>
       <w:r>
         <w:rPr>
           <w:rFonts w:ascii="Arial" w:eastAsia="Trebuchet MS" w:hAnsi="Arial" w:cs="Arial"/>
@@ -7840,8 +9221,21 @@
           <w:szCs w:val="26"/>
           <w:lang w:val="en-US" w:eastAsia="es-ES_tradnl" w:bidi="ar-SA"/>
         </w:rPr>
-        <w:t>XII.I.III.II. -  Software</w:t>
-      </w:r>
+        <w:t>XII.I.III.II.</w:t>
+      </w:r>
+      <w:proofErr w:type="gramEnd"/>
+      <w:r>
+        <w:rPr>
+          <w:rFonts w:ascii="Arial" w:eastAsia="Trebuchet MS" w:hAnsi="Arial" w:cs="Arial"/>
+          <w:b/>
+          <w:kern w:val="0"/>
+          <w:sz w:val="26"/>
+          <w:szCs w:val="26"/>
+          <w:lang w:val="en-US" w:eastAsia="es-ES_tradnl" w:bidi="ar-SA"/>
+        </w:rPr>
+        <w:t xml:space="preserve"> -  Software</w:t>
+      </w:r>
+      <w:bookmarkEnd w:id="30"/>
     </w:p>
     <w:p>
       <w:pPr>
@@ -7917,8 +9311,8 @@
         </w:rPr>
         <w:t>Visual Studio Community 2015</w:t>
       </w:r>
-      <w:bookmarkStart w:id="24" w:name="h.3j2qqm3" w:colFirst="0" w:colLast="0"/>
-      <w:bookmarkEnd w:id="24"/>
+      <w:bookmarkStart w:id="31" w:name="h.3j2qqm3" w:colFirst="0" w:colLast="0"/>
+      <w:bookmarkEnd w:id="31"/>
     </w:p>
     <w:p>
       <w:pPr>
@@ -7960,16 +9354,18 @@
           <w:rFonts w:ascii="Arial" w:hAnsi="Arial" w:cs="Arial"/>
         </w:rPr>
       </w:pPr>
-      <w:bookmarkStart w:id="25" w:name="_Toc484086900"/>
-      <w:bookmarkStart w:id="26" w:name="_Toc484087344"/>
+      <w:bookmarkStart w:id="32" w:name="_Toc484086900"/>
+      <w:bookmarkStart w:id="33" w:name="_Toc484087344"/>
+      <w:bookmarkStart w:id="34" w:name="_Toc498989627"/>
       <w:r>
         <w:rPr>
           <w:rFonts w:ascii="Arial" w:hAnsi="Arial" w:cs="Arial"/>
         </w:rPr>
         <w:t>GLOSARIO DE TÉRMINOS</w:t>
       </w:r>
-      <w:bookmarkEnd w:id="25"/>
-      <w:bookmarkEnd w:id="26"/>
+      <w:bookmarkEnd w:id="32"/>
+      <w:bookmarkEnd w:id="33"/>
+      <w:bookmarkEnd w:id="34"/>
     </w:p>
     <w:p>
       <w:pPr>
@@ -8055,13 +9451,47 @@
                 <w:lang w:val="en-US"/>
               </w:rPr>
             </w:pPr>
+            <w:proofErr w:type="spellStart"/>
             <w:r>
               <w:rPr>
                 <w:rFonts w:ascii="Arial" w:hAnsi="Arial" w:cs="Arial"/>
                 <w:lang w:val="en-US"/>
               </w:rPr>
-              <w:t>Programa informático multi plataforma</w:t>
-            </w:r>
+              <w:t>Programa</w:t>
+            </w:r>
+            <w:proofErr w:type="spellEnd"/>
+            <w:r>
+              <w:rPr>
+                <w:rFonts w:ascii="Arial" w:hAnsi="Arial" w:cs="Arial"/>
+                <w:lang w:val="en-US"/>
+              </w:rPr>
+              <w:t xml:space="preserve"> </w:t>
+            </w:r>
+            <w:proofErr w:type="spellStart"/>
+            <w:r>
+              <w:rPr>
+                <w:rFonts w:ascii="Arial" w:hAnsi="Arial" w:cs="Arial"/>
+                <w:lang w:val="en-US"/>
+              </w:rPr>
+              <w:t>informático</w:t>
+            </w:r>
+            <w:proofErr w:type="spellEnd"/>
+            <w:r>
+              <w:rPr>
+                <w:rFonts w:ascii="Arial" w:hAnsi="Arial" w:cs="Arial"/>
+                <w:lang w:val="en-US"/>
+              </w:rPr>
+              <w:t xml:space="preserve"> multi </w:t>
+            </w:r>
+            <w:proofErr w:type="spellStart"/>
+            <w:r>
+              <w:rPr>
+                <w:rFonts w:ascii="Arial" w:hAnsi="Arial" w:cs="Arial"/>
+                <w:lang w:val="en-US"/>
+              </w:rPr>
+              <w:t>plataforma</w:t>
+            </w:r>
+            <w:proofErr w:type="spellEnd"/>
             <w:r>
               <w:rPr>
                 <w:rFonts w:ascii="Arial" w:hAnsi="Arial" w:cs="Arial"/>
@@ -8152,12 +9582,70 @@
               </w:rPr>
               <w:t xml:space="preserve">Acrónimo de </w:t>
             </w:r>
+            <w:proofErr w:type="spellStart"/>
             <w:r>
               <w:rPr>
                 <w:rFonts w:ascii="Arial" w:hAnsi="Arial" w:cs="Arial"/>
               </w:rPr>
-              <w:t>Science, Technology, Engineering, Arts and Mathematics</w:t>
-            </w:r>
+              <w:t>Science</w:t>
+            </w:r>
+            <w:proofErr w:type="spellEnd"/>
+            <w:r>
+              <w:rPr>
+                <w:rFonts w:ascii="Arial" w:hAnsi="Arial" w:cs="Arial"/>
+              </w:rPr>
+              <w:t xml:space="preserve">, </w:t>
+            </w:r>
+            <w:proofErr w:type="spellStart"/>
+            <w:r>
+              <w:rPr>
+                <w:rFonts w:ascii="Arial" w:hAnsi="Arial" w:cs="Arial"/>
+              </w:rPr>
+              <w:t>Technology</w:t>
+            </w:r>
+            <w:proofErr w:type="spellEnd"/>
+            <w:r>
+              <w:rPr>
+                <w:rFonts w:ascii="Arial" w:hAnsi="Arial" w:cs="Arial"/>
+              </w:rPr>
+              <w:t xml:space="preserve">, </w:t>
+            </w:r>
+            <w:proofErr w:type="spellStart"/>
+            <w:r>
+              <w:rPr>
+                <w:rFonts w:ascii="Arial" w:hAnsi="Arial" w:cs="Arial"/>
+              </w:rPr>
+              <w:t>Engineering</w:t>
+            </w:r>
+            <w:proofErr w:type="spellEnd"/>
+            <w:r>
+              <w:rPr>
+                <w:rFonts w:ascii="Arial" w:hAnsi="Arial" w:cs="Arial"/>
+              </w:rPr>
+              <w:t xml:space="preserve">, </w:t>
+            </w:r>
+            <w:proofErr w:type="spellStart"/>
+            <w:r>
+              <w:rPr>
+                <w:rFonts w:ascii="Arial" w:hAnsi="Arial" w:cs="Arial"/>
+              </w:rPr>
+              <w:t>Arts</w:t>
+            </w:r>
+            <w:proofErr w:type="spellEnd"/>
+            <w:r>
+              <w:rPr>
+                <w:rFonts w:ascii="Arial" w:hAnsi="Arial" w:cs="Arial"/>
+              </w:rPr>
+              <w:t xml:space="preserve"> and </w:t>
+            </w:r>
+            <w:proofErr w:type="spellStart"/>
+            <w:r>
+              <w:rPr>
+                <w:rFonts w:ascii="Arial" w:hAnsi="Arial" w:cs="Arial"/>
+              </w:rPr>
+              <w:t>Mathematics</w:t>
+            </w:r>
+            <w:proofErr w:type="spellEnd"/>
             <w:r>
               <w:rPr>
                 <w:rFonts w:ascii="Arial" w:eastAsia="Times New Roman" w:hAnsi="Arial" w:cs="Arial"/>
@@ -8277,7 +9765,35 @@
               <w:rPr>
                 <w:rFonts w:ascii="Arial" w:hAnsi="Arial" w:cs="Arial"/>
               </w:rPr>
-              <w:t>Acrónimo de Software Requeriments Specifications (Especificación de Requerimientos de Software)</w:t>
+              <w:t xml:space="preserve">Acrónimo de Software </w:t>
+            </w:r>
+            <w:proofErr w:type="spellStart"/>
+            <w:r>
+              <w:rPr>
+                <w:rFonts w:ascii="Arial" w:hAnsi="Arial" w:cs="Arial"/>
+              </w:rPr>
+              <w:t>Requeriments</w:t>
+            </w:r>
+            <w:proofErr w:type="spellEnd"/>
+            <w:r>
+              <w:rPr>
+                <w:rFonts w:ascii="Arial" w:hAnsi="Arial" w:cs="Arial"/>
+              </w:rPr>
+              <w:t xml:space="preserve"> </w:t>
+            </w:r>
+            <w:proofErr w:type="spellStart"/>
+            <w:r>
+              <w:rPr>
+                <w:rFonts w:ascii="Arial" w:hAnsi="Arial" w:cs="Arial"/>
+              </w:rPr>
+              <w:t>Specifications</w:t>
+            </w:r>
+            <w:proofErr w:type="spellEnd"/>
+            <w:r>
+              <w:rPr>
+                <w:rFonts w:ascii="Arial" w:hAnsi="Arial" w:cs="Arial"/>
+              </w:rPr>
+              <w:t xml:space="preserve"> (Especificación de Requerimientos de Software)</w:t>
             </w:r>
           </w:p>
         </w:tc>
@@ -8604,9 +10120,10 @@
           <w:lang w:val="es-EC"/>
         </w:rPr>
       </w:pPr>
-      <w:bookmarkStart w:id="27" w:name="_Toc328321481"/>
-      <w:bookmarkStart w:id="28" w:name="_Toc484086901"/>
-      <w:bookmarkStart w:id="29" w:name="_Toc484087345"/>
+      <w:bookmarkStart w:id="35" w:name="_Toc328321481"/>
+      <w:bookmarkStart w:id="36" w:name="_Toc484086901"/>
+      <w:bookmarkStart w:id="37" w:name="_Toc484087345"/>
+      <w:bookmarkStart w:id="38" w:name="_Toc498989628"/>
       <w:r>
         <w:rPr>
           <w:rFonts w:ascii="Arial" w:hAnsi="Arial" w:cs="Arial"/>
@@ -8614,9 +10131,10 @@
         </w:rPr>
         <w:t>BIBLIOGRAFIA PRELIMINAR</w:t>
       </w:r>
-      <w:bookmarkEnd w:id="27"/>
-      <w:bookmarkEnd w:id="28"/>
-      <w:bookmarkEnd w:id="29"/>
+      <w:bookmarkEnd w:id="35"/>
+      <w:bookmarkEnd w:id="36"/>
+      <w:bookmarkEnd w:id="37"/>
+      <w:bookmarkEnd w:id="38"/>
     </w:p>
     <w:p>
       <w:pPr>
@@ -8683,7 +10201,25 @@
                 <w:sz w:val="24"/>
                 <w:szCs w:val="24"/>
               </w:rPr>
-              <w:t>IEEE Std 830-1984, Guide for Software Requirements Specifications.</w:t>
+              <w:t xml:space="preserve">IEEE </w:t>
+            </w:r>
+            <w:proofErr w:type="spellStart"/>
+            <w:r>
+              <w:rPr>
+                <w:rFonts w:ascii="Arial" w:hAnsi="Arial" w:cs="Arial"/>
+                <w:sz w:val="24"/>
+                <w:szCs w:val="24"/>
+              </w:rPr>
+              <w:t>Std</w:t>
+            </w:r>
+            <w:proofErr w:type="spellEnd"/>
+            <w:r>
+              <w:rPr>
+                <w:rFonts w:ascii="Arial" w:hAnsi="Arial" w:cs="Arial"/>
+                <w:sz w:val="24"/>
+                <w:szCs w:val="24"/>
+              </w:rPr>
+              <w:t xml:space="preserve"> 830-1984, Guide for Software Requirements Specifications.</w:t>
             </w:r>
           </w:p>
           <w:p>
@@ -8804,13 +10340,23 @@
                 <w:lang w:val="es-EC"/>
               </w:rPr>
             </w:pPr>
+            <w:proofErr w:type="spellStart"/>
             <w:r>
               <w:rPr>
                 <w:rFonts w:ascii="Arial" w:hAnsi="Arial" w:cs="Arial"/>
                 <w:sz w:val="24"/>
                 <w:szCs w:val="24"/>
               </w:rPr>
-              <w:t>MSAgents de Microsoft</w:t>
+              <w:t>MSAgents</w:t>
+            </w:r>
+            <w:proofErr w:type="spellEnd"/>
+            <w:r>
+              <w:rPr>
+                <w:rFonts w:ascii="Arial" w:hAnsi="Arial" w:cs="Arial"/>
+                <w:sz w:val="24"/>
+                <w:szCs w:val="24"/>
+              </w:rPr>
+              <w:t xml:space="preserve"> de Microsoft</w:t>
             </w:r>
           </w:p>
         </w:tc>
@@ -8901,8 +10447,9 @@
           <w:lang w:val="es-EC"/>
         </w:rPr>
       </w:pPr>
-      <w:bookmarkStart w:id="30" w:name="_Toc484087346"/>
-      <w:bookmarkStart w:id="31" w:name="_Toc484086902"/>
+      <w:bookmarkStart w:id="39" w:name="_Toc484087346"/>
+      <w:bookmarkStart w:id="40" w:name="_Toc484086902"/>
+      <w:bookmarkStart w:id="41" w:name="_Toc498989629"/>
       <w:r>
         <w:rPr>
           <w:rFonts w:ascii="Arial" w:hAnsi="Arial" w:cs="Arial"/>
@@ -8910,8 +10457,9 @@
         </w:rPr>
         <w:t>REFERENCIAS BIBLIOGRAFICAS</w:t>
       </w:r>
-      <w:bookmarkEnd w:id="30"/>
-      <w:bookmarkEnd w:id="31"/>
+      <w:bookmarkEnd w:id="39"/>
+      <w:bookmarkEnd w:id="40"/>
+      <w:bookmarkEnd w:id="41"/>
     </w:p>
     <w:p>
       <w:pPr>
@@ -9208,19 +10756,30 @@
       <w:r>
         <w:t xml:space="preserve">Ilustración </w:t>
       </w:r>
-      <w:fldSimple w:instr=" SEQ Ilustración \* ARABIC ">
-        <w:r>
-          <w:rPr>
-            <w:noProof/>
-          </w:rPr>
-          <w:t>5</w:t>
-        </w:r>
-      </w:fldSimple>
+      <w:r>
+        <w:fldChar w:fldCharType="begin"/>
+      </w:r>
+      <w:r>
+        <w:instrText xml:space="preserve"> SEQ Ilustración \* ARABIC </w:instrText>
+      </w:r>
+      <w:r>
+        <w:fldChar w:fldCharType="separate"/>
+      </w:r>
+      <w:r>
+        <w:rPr>
+          <w:noProof/>
+        </w:rPr>
+        <w:t>5</w:t>
+      </w:r>
+      <w:r>
+        <w:rPr>
+          <w:noProof/>
+        </w:rPr>
+        <w:fldChar w:fldCharType="end"/>
+      </w:r>
       <w:r>
         <w:t>: Espina de Pescado.</w:t>
       </w:r>
-      <w:bookmarkStart w:id="32" w:name="_GoBack"/>
-      <w:bookmarkEnd w:id="32"/>
     </w:p>
     <w:sectPr>
       <w:pgSz w:w="16838" w:h="11906" w:orient="landscape"/>
@@ -12042,6 +13601,7 @@
     <w:lsdException w:name="HTML Sample" w:semiHidden="1" w:unhideWhenUsed="1"/>
     <w:lsdException w:name="HTML Typewriter" w:semiHidden="1" w:unhideWhenUsed="1"/>
     <w:lsdException w:name="HTML Variable" w:semiHidden="1" w:unhideWhenUsed="1"/>
+    <w:lsdException w:name="Normal Table" w:semiHidden="1" w:unhideWhenUsed="1"/>
     <w:lsdException w:name="annotation subject" w:semiHidden="1" w:unhideWhenUsed="1"/>
     <w:lsdException w:name="No List" w:semiHidden="1" w:unhideWhenUsed="1"/>
     <w:lsdException w:name="Outline List 1" w:semiHidden="1" w:unhideWhenUsed="1"/>
@@ -12085,8 +13645,10 @@
     <w:lsdException w:name="Table Elegant" w:semiHidden="1" w:unhideWhenUsed="1"/>
     <w:lsdException w:name="Table Professional" w:semiHidden="1" w:unhideWhenUsed="1"/>
     <w:lsdException w:name="Table Subtle 1" w:semiHidden="1" w:unhideWhenUsed="1"/>
+    <w:lsdException w:name="Table Subtle 2" w:semiHidden="1" w:unhideWhenUsed="1"/>
     <w:lsdException w:name="Table Web 1" w:semiHidden="1" w:unhideWhenUsed="1"/>
     <w:lsdException w:name="Table Web 2" w:semiHidden="1" w:unhideWhenUsed="1"/>
+    <w:lsdException w:name="Table Web 3" w:semiHidden="1" w:unhideWhenUsed="1"/>
     <w:lsdException w:name="Balloon Text" w:semiHidden="1" w:unhideWhenUsed="1"/>
     <w:lsdException w:name="Table Grid" w:uiPriority="59"/>
     <w:lsdException w:name="Table Theme" w:semiHidden="1" w:unhideWhenUsed="1"/>
@@ -12887,6 +14449,23 @@
       <w:szCs w:val="16"/>
     </w:rPr>
   </w:style>
+  <w:style w:type="paragraph" w:styleId="TDC3">
+    <w:name w:val="toc 3"/>
+    <w:basedOn w:val="Normal"/>
+    <w:next w:val="Normal"/>
+    <w:autoRedefine/>
+    <w:uiPriority w:val="39"/>
+    <w:unhideWhenUsed/>
+    <w:rsid w:val="00AE7CB0"/>
+    <w:pPr>
+      <w:spacing w:after="100"/>
+      <w:ind w:left="480"/>
+    </w:pPr>
+    <w:rPr>
+      <w:rFonts w:cs="Mangal"/>
+      <w:szCs w:val="21"/>
+    </w:rPr>
+  </w:style>
 </w:styles>
 </file>
 
@@ -13178,7 +14757,7 @@
 </file>
 
 <file path=customXml/itemProps1.xml><?xml version="1.0" encoding="utf-8"?>
-<ds:datastoreItem xmlns:ds="http://schemas.openxmlformats.org/officeDocument/2006/customXml" ds:itemID="{7D1DF1B9-AD8C-47B2-8011-DFDC898BD977}">
+<ds:datastoreItem xmlns:ds="http://schemas.openxmlformats.org/officeDocument/2006/customXml" ds:itemID="{7A9E7D70-9251-4721-BA4F-AF0F59AA40AA}">
   <ds:schemaRefs>
     <ds:schemaRef ds:uri="http://schemas.openxmlformats.org/officeDocument/2006/bibliography"/>
   </ds:schemaRefs>

</xml_diff>

<commit_message>
Actualización Perfil Proyecto Versión 1.5
</commit_message>
<xml_diff>
--- a/PerfilDelProyecto_Jumbo_Peñafiel_Yacelga-1.docx
+++ b/PerfilDelProyecto_Jumbo_Peñafiel_Yacelga-1.docx
@@ -536,22 +536,8 @@
           <w:sz w:val="56"/>
           <w:szCs w:val="72"/>
         </w:rPr>
-        <w:t xml:space="preserve">Diego </w:t>
-      </w:r>
-      <w:proofErr w:type="spellStart"/>
-      <w:r>
-        <w:rPr>
-          <w:rFonts w:asciiTheme="minorHAnsi" w:hAnsiTheme="minorHAnsi" w:cstheme="minorHAnsi"/>
-          <w:b/>
-          <w:bCs/>
-          <w:i/>
-          <w:iCs/>
-          <w:sz w:val="56"/>
-          <w:szCs w:val="72"/>
-        </w:rPr>
-        <w:t>Yacelga</w:t>
-      </w:r>
-      <w:proofErr w:type="spellEnd"/>
+        <w:t>Diego Yacelga</w:t>
+      </w:r>
     </w:p>
     <w:p>
       <w:pPr>
@@ -2775,10 +2761,23 @@
         <w:rPr>
           <w:rFonts w:ascii="Arial" w:hAnsi="Arial" w:cs="Arial"/>
         </w:rPr>
-        <w:t>.</w:t>
+        <w:t xml:space="preserve"> </w:t>
+      </w:r>
+      <w:r>
+        <w:rPr>
+          <w:rFonts w:ascii="Arial" w:hAnsi="Arial" w:cs="Arial"/>
+          <w:kern w:val="0"/>
+        </w:rPr>
+        <w:t>de la Escuela Leopoldo Mercado</w:t>
       </w:r>
       <w:bookmarkStart w:id="2" w:name="_GoBack"/>
       <w:bookmarkEnd w:id="2"/>
+      <w:r>
+        <w:rPr>
+          <w:rFonts w:ascii="Arial" w:hAnsi="Arial" w:cs="Arial"/>
+        </w:rPr>
+        <w:t>.</w:t>
+      </w:r>
     </w:p>
     <w:p>
       <w:pPr>
@@ -2905,77 +2904,7 @@
         <w:rPr>
           <w:rFonts w:ascii="Arial" w:hAnsi="Arial" w:cs="Arial"/>
         </w:rPr>
-        <w:t>Las Soluciones Tecnológicas de Software para el Aprendizaje de STEAM (</w:t>
-      </w:r>
-      <w:proofErr w:type="spellStart"/>
-      <w:r>
-        <w:rPr>
-          <w:rFonts w:ascii="Arial" w:hAnsi="Arial" w:cs="Arial"/>
-        </w:rPr>
-        <w:t>Science</w:t>
-      </w:r>
-      <w:proofErr w:type="spellEnd"/>
-      <w:r>
-        <w:rPr>
-          <w:rFonts w:ascii="Arial" w:hAnsi="Arial" w:cs="Arial"/>
-        </w:rPr>
-        <w:t xml:space="preserve">, </w:t>
-      </w:r>
-      <w:proofErr w:type="spellStart"/>
-      <w:r>
-        <w:rPr>
-          <w:rFonts w:ascii="Arial" w:hAnsi="Arial" w:cs="Arial"/>
-        </w:rPr>
-        <w:t>Technology</w:t>
-      </w:r>
-      <w:proofErr w:type="spellEnd"/>
-      <w:r>
-        <w:rPr>
-          <w:rFonts w:ascii="Arial" w:hAnsi="Arial" w:cs="Arial"/>
-        </w:rPr>
-        <w:t xml:space="preserve">, </w:t>
-      </w:r>
-      <w:proofErr w:type="spellStart"/>
-      <w:r>
-        <w:rPr>
-          <w:rFonts w:ascii="Arial" w:hAnsi="Arial" w:cs="Arial"/>
-        </w:rPr>
-        <w:t>Engineering</w:t>
-      </w:r>
-      <w:proofErr w:type="spellEnd"/>
-      <w:r>
-        <w:rPr>
-          <w:rFonts w:ascii="Arial" w:hAnsi="Arial" w:cs="Arial"/>
-        </w:rPr>
-        <w:t xml:space="preserve">, </w:t>
-      </w:r>
-      <w:proofErr w:type="spellStart"/>
-      <w:r>
-        <w:rPr>
-          <w:rFonts w:ascii="Arial" w:hAnsi="Arial" w:cs="Arial"/>
-        </w:rPr>
-        <w:t>Arts</w:t>
-      </w:r>
-      <w:proofErr w:type="spellEnd"/>
-      <w:r>
-        <w:rPr>
-          <w:rFonts w:ascii="Arial" w:hAnsi="Arial" w:cs="Arial"/>
-        </w:rPr>
-        <w:t xml:space="preserve"> and </w:t>
-      </w:r>
-      <w:proofErr w:type="spellStart"/>
-      <w:r>
-        <w:rPr>
-          <w:rFonts w:ascii="Arial" w:hAnsi="Arial" w:cs="Arial"/>
-        </w:rPr>
-        <w:t>Mathematics</w:t>
-      </w:r>
-      <w:proofErr w:type="spellEnd"/>
-      <w:r>
-        <w:rPr>
-          <w:rFonts w:ascii="Arial" w:hAnsi="Arial" w:cs="Arial"/>
-        </w:rPr>
-        <w:t>) están relacionadas con la educación, los niños, las competencias tecnológicas y de rebote con las profesiones del futuro, así como también con el área de multimedia e ingeniería de software para el diseño y desarrollo de aplicaciones de software como soporte a la educación.</w:t>
+        <w:t>Las Soluciones Tecnológicas de Software para el Aprendizaje de STEAM (Science, Technology, Engineering, Arts and Mathematics) están relacionadas con la educación, los niños, las competencias tecnológicas y de rebote con las profesiones del futuro, así como también con el área de multimedia e ingeniería de software para el diseño y desarrollo de aplicaciones de software como soporte a la educación.</w:t>
       </w:r>
     </w:p>
     <w:p>
@@ -3009,105 +2938,7 @@
         <w:rPr>
           <w:rFonts w:ascii="Arial" w:hAnsi="Arial" w:cs="Arial"/>
         </w:rPr>
-        <w:t xml:space="preserve"> libro de “</w:t>
-      </w:r>
-      <w:proofErr w:type="spellStart"/>
-      <w:r>
-        <w:rPr>
-          <w:rFonts w:ascii="Arial" w:hAnsi="Arial" w:cs="Arial"/>
-        </w:rPr>
-        <w:t>Design</w:t>
-      </w:r>
-      <w:proofErr w:type="spellEnd"/>
-      <w:r>
-        <w:rPr>
-          <w:rFonts w:ascii="Arial" w:hAnsi="Arial" w:cs="Arial"/>
-        </w:rPr>
-        <w:t xml:space="preserve"> </w:t>
-      </w:r>
-      <w:proofErr w:type="spellStart"/>
-      <w:r>
-        <w:rPr>
-          <w:rFonts w:ascii="Arial" w:hAnsi="Arial" w:cs="Arial"/>
-        </w:rPr>
-        <w:t>Patterns</w:t>
-      </w:r>
-      <w:proofErr w:type="spellEnd"/>
-      <w:r>
-        <w:rPr>
-          <w:rFonts w:ascii="Arial" w:hAnsi="Arial" w:cs="Arial"/>
-        </w:rPr>
-        <w:t xml:space="preserve"> </w:t>
-      </w:r>
-      <w:proofErr w:type="spellStart"/>
-      <w:r>
-        <w:rPr>
-          <w:rFonts w:ascii="Arial" w:hAnsi="Arial" w:cs="Arial"/>
-        </w:rPr>
-        <w:t>Elements</w:t>
-      </w:r>
-      <w:proofErr w:type="spellEnd"/>
-      <w:r>
-        <w:rPr>
-          <w:rFonts w:ascii="Arial" w:hAnsi="Arial" w:cs="Arial"/>
-        </w:rPr>
-        <w:t xml:space="preserve"> </w:t>
-      </w:r>
-      <w:proofErr w:type="spellStart"/>
-      <w:r>
-        <w:rPr>
-          <w:rFonts w:ascii="Arial" w:hAnsi="Arial" w:cs="Arial"/>
-        </w:rPr>
-        <w:t>of</w:t>
-      </w:r>
-      <w:proofErr w:type="spellEnd"/>
-      <w:r>
-        <w:rPr>
-          <w:rFonts w:ascii="Arial" w:hAnsi="Arial" w:cs="Arial"/>
-        </w:rPr>
-        <w:t xml:space="preserve"> Reusable </w:t>
-      </w:r>
-      <w:proofErr w:type="spellStart"/>
-      <w:r>
-        <w:rPr>
-          <w:rFonts w:ascii="Arial" w:hAnsi="Arial" w:cs="Arial"/>
-        </w:rPr>
-        <w:t>Object</w:t>
-      </w:r>
-      <w:proofErr w:type="spellEnd"/>
-      <w:r>
-        <w:rPr>
-          <w:rFonts w:ascii="Arial" w:hAnsi="Arial" w:cs="Arial"/>
-        </w:rPr>
-        <w:t xml:space="preserve"> </w:t>
-      </w:r>
-      <w:proofErr w:type="spellStart"/>
-      <w:r>
-        <w:rPr>
-          <w:rFonts w:ascii="Arial" w:hAnsi="Arial" w:cs="Arial"/>
-        </w:rPr>
-        <w:t>Oriented</w:t>
-      </w:r>
-      <w:proofErr w:type="spellEnd"/>
-      <w:r>
-        <w:rPr>
-          <w:rFonts w:ascii="Arial" w:hAnsi="Arial" w:cs="Arial"/>
-        </w:rPr>
-        <w:t xml:space="preserve"> Software”, varios investigadores han definido muchos lenguajes de patrones para ayudar a los desarrolladores a abordar problemas comunes de la ingeniería de software en ámbitos como la programación, la seguridad informática, las aplicaciones empresariales, el </w:t>
-      </w:r>
-      <w:proofErr w:type="spellStart"/>
-      <w:r>
-        <w:rPr>
-          <w:rFonts w:ascii="Arial" w:hAnsi="Arial" w:cs="Arial"/>
-        </w:rPr>
-        <w:t>big</w:t>
-      </w:r>
-      <w:proofErr w:type="spellEnd"/>
-      <w:r>
-        <w:rPr>
-          <w:rFonts w:ascii="Arial" w:hAnsi="Arial" w:cs="Arial"/>
-        </w:rPr>
-        <w:t xml:space="preserve"> data, la mensajería confiable, los procesos de gestión, las interfaces de usuario, los juegos serios, los protocolos de comunicación, etc. Al evitar errores repetidos y mejorar la calidad del software, los desarrolladores necesitan entender y utilizar estos diversos patrones de diseño. Sin embargo, actualmente no existe un lenguaje de patrones en el área de diseño de Soluciones Tecnológicas de Software para el Aprendizaje de STEAM en la educación de niños.</w:t>
+        <w:t xml:space="preserve"> libro de “Design Patterns Elements of Reusable Object Oriented Software”, varios investigadores han definido muchos lenguajes de patrones para ayudar a los desarrolladores a abordar problemas comunes de la ingeniería de software en ámbitos como la programación, la seguridad informática, las aplicaciones empresariales, el big data, la mensajería confiable, los procesos de gestión, las interfaces de usuario, los juegos serios, los protocolos de comunicación, etc. Al evitar errores repetidos y mejorar la calidad del software, los desarrolladores necesitan entender y utilizar estos diversos patrones de diseño. Sin embargo, actualmente no existe un lenguaje de patrones en el área de diseño de Soluciones Tecnológicas de Software para el Aprendizaje de STEAM en la educación de niños.</w:t>
       </w:r>
     </w:p>
     <w:p>
@@ -3133,77 +2964,7 @@
         <w:rPr>
           <w:rFonts w:ascii="Arial" w:hAnsi="Arial" w:cs="Arial"/>
         </w:rPr>
-        <w:t>Uno de los principales objetivos de las soluciones tecnológicas de software para el aprendizaje de STEAM (</w:t>
-      </w:r>
-      <w:proofErr w:type="spellStart"/>
-      <w:r>
-        <w:rPr>
-          <w:rFonts w:ascii="Arial" w:hAnsi="Arial" w:cs="Arial"/>
-        </w:rPr>
-        <w:t>Science</w:t>
-      </w:r>
-      <w:proofErr w:type="spellEnd"/>
-      <w:r>
-        <w:rPr>
-          <w:rFonts w:ascii="Arial" w:hAnsi="Arial" w:cs="Arial"/>
-        </w:rPr>
-        <w:t xml:space="preserve">, </w:t>
-      </w:r>
-      <w:proofErr w:type="spellStart"/>
-      <w:r>
-        <w:rPr>
-          <w:rFonts w:ascii="Arial" w:hAnsi="Arial" w:cs="Arial"/>
-        </w:rPr>
-        <w:t>Technology</w:t>
-      </w:r>
-      <w:proofErr w:type="spellEnd"/>
-      <w:r>
-        <w:rPr>
-          <w:rFonts w:ascii="Arial" w:hAnsi="Arial" w:cs="Arial"/>
-        </w:rPr>
-        <w:t xml:space="preserve">, </w:t>
-      </w:r>
-      <w:proofErr w:type="spellStart"/>
-      <w:r>
-        <w:rPr>
-          <w:rFonts w:ascii="Arial" w:hAnsi="Arial" w:cs="Arial"/>
-        </w:rPr>
-        <w:t>Engineering</w:t>
-      </w:r>
-      <w:proofErr w:type="spellEnd"/>
-      <w:r>
-        <w:rPr>
-          <w:rFonts w:ascii="Arial" w:hAnsi="Arial" w:cs="Arial"/>
-        </w:rPr>
-        <w:t xml:space="preserve">, </w:t>
-      </w:r>
-      <w:proofErr w:type="spellStart"/>
-      <w:r>
-        <w:rPr>
-          <w:rFonts w:ascii="Arial" w:hAnsi="Arial" w:cs="Arial"/>
-        </w:rPr>
-        <w:t>Arts</w:t>
-      </w:r>
-      <w:proofErr w:type="spellEnd"/>
-      <w:r>
-        <w:rPr>
-          <w:rFonts w:ascii="Arial" w:hAnsi="Arial" w:cs="Arial"/>
-        </w:rPr>
-        <w:t xml:space="preserve"> and </w:t>
-      </w:r>
-      <w:proofErr w:type="spellStart"/>
-      <w:r>
-        <w:rPr>
-          <w:rFonts w:ascii="Arial" w:hAnsi="Arial" w:cs="Arial"/>
-        </w:rPr>
-        <w:t>Mathematics</w:t>
-      </w:r>
-      <w:proofErr w:type="spellEnd"/>
-      <w:r>
-        <w:rPr>
-          <w:rFonts w:ascii="Arial" w:hAnsi="Arial" w:cs="Arial"/>
-        </w:rPr>
-        <w:t xml:space="preserve">) es apoyar al proceso de enseñanza-aprendizaje de los estudiantes, reforzar sus conocimientos y desarrollar destrezas y habilidades en la resolución de problemas complejos que incluyan varias áreas del conocimiento que giran alrededor de un eje o área temática central a manera de engranajes. Así por ejemplo, un eje temático puede ser Ciencias Naturales que a su vez puede tener 5 engranajes que giran alrededor de este y representan a las áreas de Ciencias, Tecnología, Ingeniería, Arte y Matemática, pero también puede darse el caso de que el eje temático puede ser Lenguaje que a su vez puede tener tan solo 3 engranajes de los 5 de STEAM que giran alrededor de este y representan a las áreas de Ciencias, Tecnología, y Arte, por lo tanto no es necesario considerar todas las áreas del STEAM, pero si al menos </w:t>
+        <w:t xml:space="preserve">Uno de los principales objetivos de las soluciones tecnológicas de software para el aprendizaje de STEAM (Science, Technology, Engineering, Arts and Mathematics) es apoyar al proceso de enseñanza-aprendizaje de los estudiantes, reforzar sus conocimientos y desarrollar destrezas y habilidades en la resolución de problemas complejos que incluyan varias áreas del conocimiento que giran alrededor de un eje o área temática central a manera de engranajes. Así por ejemplo, un eje temático puede ser Ciencias Naturales que a su vez puede tener 5 engranajes que giran alrededor de este y representan a las áreas de Ciencias, Tecnología, Ingeniería, Arte y Matemática, pero también puede darse el caso de que el eje temático puede ser Lenguaje que a su vez puede tener tan solo 3 engranajes de los 5 de STEAM que giran alrededor de este y representan a las áreas de Ciencias, Tecnología, y Arte, por lo tanto no es necesario considerar todas las áreas del STEAM, pero si al menos </w:t>
       </w:r>
       <w:r>
         <w:rPr>
@@ -3291,19 +3052,11 @@
                                 <w:lang w:val="en-US" w:eastAsia="en-US"/>
                               </w:rPr>
                             </w:pPr>
-                            <w:proofErr w:type="spellStart"/>
                             <w:r>
                               <w:rPr>
                                 <w:lang w:val="en-US"/>
                               </w:rPr>
-                              <w:t>Ilustración</w:t>
-                            </w:r>
-                            <w:proofErr w:type="spellEnd"/>
-                            <w:r>
-                              <w:rPr>
-                                <w:lang w:val="en-US"/>
-                              </w:rPr>
-                              <w:t xml:space="preserve"> </w:t>
+                              <w:t xml:space="preserve">Ilustración </w:t>
                             </w:r>
                             <w:r>
                               <w:fldChar w:fldCharType="begin"/>
@@ -3825,49 +3578,7 @@
         <w:rPr>
           <w:rFonts w:ascii="Arial" w:hAnsi="Arial" w:cs="Arial"/>
         </w:rPr>
-        <w:t xml:space="preserve">Mediante el uso de herramientas de autor como son: </w:t>
-      </w:r>
-      <w:proofErr w:type="spellStart"/>
-      <w:r>
-        <w:rPr>
-          <w:rFonts w:ascii="Arial" w:hAnsi="Arial" w:cs="Arial"/>
-        </w:rPr>
-        <w:t>exelearning</w:t>
-      </w:r>
-      <w:proofErr w:type="spellEnd"/>
-      <w:r>
-        <w:rPr>
-          <w:rFonts w:ascii="Arial" w:hAnsi="Arial" w:cs="Arial"/>
-        </w:rPr>
-        <w:t xml:space="preserve">, </w:t>
-      </w:r>
-      <w:proofErr w:type="spellStart"/>
-      <w:r>
-        <w:rPr>
-          <w:rFonts w:ascii="Arial" w:hAnsi="Arial" w:cs="Arial"/>
-        </w:rPr>
-        <w:t>ardore</w:t>
-      </w:r>
-      <w:proofErr w:type="spellEnd"/>
-      <w:r>
-        <w:rPr>
-          <w:rFonts w:ascii="Arial" w:hAnsi="Arial" w:cs="Arial"/>
-        </w:rPr>
-        <w:t xml:space="preserve">, </w:t>
-      </w:r>
-      <w:proofErr w:type="spellStart"/>
-      <w:r>
-        <w:rPr>
-          <w:rFonts w:ascii="Arial" w:hAnsi="Arial" w:cs="Arial"/>
-        </w:rPr>
-        <w:t>articulate</w:t>
-      </w:r>
-      <w:proofErr w:type="spellEnd"/>
-      <w:r>
-        <w:rPr>
-          <w:rFonts w:ascii="Arial" w:hAnsi="Arial" w:cs="Arial"/>
-        </w:rPr>
-        <w:t xml:space="preserve"> se podrá generar metadatos, contenidos, y actividades de aprendizaje</w:t>
+        <w:t>Mediante el uso de herramientas de autor como son: exelearning, ardore, articulate se podrá generar metadatos, contenidos, y actividades de aprendizaje</w:t>
       </w:r>
       <w:r>
         <w:rPr>
@@ -3906,62 +3617,20 @@
           <w:rFonts w:ascii="Arial" w:hAnsi="Arial" w:cs="Arial"/>
         </w:rPr>
         <w:lastRenderedPageBreak/>
-        <w:t xml:space="preserve">dimensiones como es: </w:t>
-      </w:r>
-      <w:proofErr w:type="spellStart"/>
-      <w:r>
-        <w:rPr>
-          <w:rFonts w:ascii="Arial" w:hAnsi="Arial" w:cs="Arial"/>
-        </w:rPr>
-        <w:t>Blender</w:t>
-      </w:r>
-      <w:proofErr w:type="spellEnd"/>
-      <w:r>
-        <w:rPr>
-          <w:rFonts w:ascii="Arial" w:hAnsi="Arial" w:cs="Arial"/>
-        </w:rPr>
-        <w:t xml:space="preserve">, el software de desarrollo que se usará será Visual </w:t>
-      </w:r>
-      <w:proofErr w:type="spellStart"/>
-      <w:r>
-        <w:rPr>
-          <w:rFonts w:ascii="Arial" w:hAnsi="Arial" w:cs="Arial"/>
-        </w:rPr>
-        <w:t>studio</w:t>
-      </w:r>
-      <w:proofErr w:type="spellEnd"/>
-      <w:r>
-        <w:rPr>
-          <w:rFonts w:ascii="Arial" w:hAnsi="Arial" w:cs="Arial"/>
-        </w:rPr>
-        <w:t xml:space="preserve"> 2017, basado en el motor de juegos multiplataforma Unity. </w:t>
-      </w:r>
-    </w:p>
-    <w:p>
-      <w:pPr>
-        <w:rPr>
-          <w:rFonts w:ascii="Arial" w:hAnsi="Arial" w:cs="Arial"/>
-        </w:rPr>
-      </w:pPr>
-      <w:r>
-        <w:rPr>
-          <w:rFonts w:ascii="Arial" w:hAnsi="Arial" w:cs="Arial"/>
-        </w:rPr>
-        <w:t xml:space="preserve">Apoyándose también de los agentes inteligentes </w:t>
-      </w:r>
-      <w:proofErr w:type="spellStart"/>
-      <w:r>
-        <w:rPr>
-          <w:rFonts w:ascii="Arial" w:hAnsi="Arial" w:cs="Arial"/>
-        </w:rPr>
-        <w:t>MSAgents</w:t>
-      </w:r>
-      <w:proofErr w:type="spellEnd"/>
-      <w:r>
-        <w:rPr>
-          <w:rFonts w:ascii="Arial" w:hAnsi="Arial" w:cs="Arial"/>
-        </w:rPr>
-        <w:t xml:space="preserve"> de Microsoft para el guiado a través de voz que será implementado en el aplicativo a desarrollar.</w:t>
+        <w:t xml:space="preserve">dimensiones como es: Blender, el software de desarrollo que se usará será Visual studio 2017, basado en el motor de juegos multiplataforma Unity. </w:t>
+      </w:r>
+    </w:p>
+    <w:p>
+      <w:pPr>
+        <w:rPr>
+          <w:rFonts w:ascii="Arial" w:hAnsi="Arial" w:cs="Arial"/>
+        </w:rPr>
+      </w:pPr>
+      <w:r>
+        <w:rPr>
+          <w:rFonts w:ascii="Arial" w:hAnsi="Arial" w:cs="Arial"/>
+        </w:rPr>
+        <w:t>Apoyándose también de los agentes inteligentes MSAgents de Microsoft para el guiado a través de voz que será implementado en el aplicativo a desarrollar.</w:t>
       </w:r>
     </w:p>
     <w:p>
@@ -4447,168 +4116,14 @@
         <w:rPr>
           <w:rFonts w:ascii="Arial" w:hAnsi="Arial" w:cs="Arial"/>
         </w:rPr>
-        <w:t>Es de esperar que existan tipos de soluciones tecnológicas de software para el aprendizaje de STEAM que sean completas (total), es decir, un área temática que viene a ser el engranaje central que considere a las cinco áreas del STEAM (</w:t>
-      </w:r>
-      <w:proofErr w:type="spellStart"/>
-      <w:r>
-        <w:rPr>
-          <w:rFonts w:ascii="Arial" w:hAnsi="Arial" w:cs="Arial"/>
-        </w:rPr>
-        <w:t>Science</w:t>
-      </w:r>
-      <w:proofErr w:type="spellEnd"/>
-      <w:r>
-        <w:rPr>
-          <w:rFonts w:ascii="Arial" w:hAnsi="Arial" w:cs="Arial"/>
-        </w:rPr>
-        <w:t xml:space="preserve">, </w:t>
-      </w:r>
-      <w:proofErr w:type="spellStart"/>
-      <w:r>
-        <w:rPr>
-          <w:rFonts w:ascii="Arial" w:hAnsi="Arial" w:cs="Arial"/>
-        </w:rPr>
-        <w:t>Technology</w:t>
-      </w:r>
-      <w:proofErr w:type="spellEnd"/>
-      <w:r>
-        <w:rPr>
-          <w:rFonts w:ascii="Arial" w:hAnsi="Arial" w:cs="Arial"/>
-        </w:rPr>
-        <w:t xml:space="preserve">, </w:t>
-      </w:r>
-      <w:proofErr w:type="spellStart"/>
-      <w:r>
-        <w:rPr>
-          <w:rFonts w:ascii="Arial" w:hAnsi="Arial" w:cs="Arial"/>
-        </w:rPr>
-        <w:t>Engineering</w:t>
-      </w:r>
-      <w:proofErr w:type="spellEnd"/>
-      <w:r>
-        <w:rPr>
-          <w:rFonts w:ascii="Arial" w:hAnsi="Arial" w:cs="Arial"/>
-        </w:rPr>
-        <w:t xml:space="preserve">, </w:t>
-      </w:r>
-      <w:proofErr w:type="spellStart"/>
-      <w:r>
-        <w:rPr>
-          <w:rFonts w:ascii="Arial" w:hAnsi="Arial" w:cs="Arial"/>
-        </w:rPr>
-        <w:t>Arts</w:t>
-      </w:r>
-      <w:proofErr w:type="spellEnd"/>
-      <w:r>
-        <w:rPr>
-          <w:rFonts w:ascii="Arial" w:hAnsi="Arial" w:cs="Arial"/>
-        </w:rPr>
-        <w:t xml:space="preserve"> and </w:t>
-      </w:r>
-      <w:proofErr w:type="spellStart"/>
-      <w:r>
-        <w:rPr>
-          <w:rFonts w:ascii="Arial" w:hAnsi="Arial" w:cs="Arial"/>
-        </w:rPr>
-        <w:t>Mathematics</w:t>
-      </w:r>
-      <w:proofErr w:type="spellEnd"/>
-      <w:r>
-        <w:rPr>
-          <w:rFonts w:ascii="Arial" w:hAnsi="Arial" w:cs="Arial"/>
-        </w:rPr>
-        <w:t>) como engranajes de soporte. Así mismo, se puede dar el caso de que existan tipos de soluciones tecnológicas de software para el aprendizaje de STEAM que sean parciales (</w:t>
-      </w:r>
-      <w:proofErr w:type="spellStart"/>
-      <w:r>
-        <w:rPr>
-          <w:rFonts w:ascii="Arial" w:hAnsi="Arial" w:cs="Arial"/>
-        </w:rPr>
-        <w:t>fragmented</w:t>
-      </w:r>
-      <w:proofErr w:type="spellEnd"/>
-      <w:r>
-        <w:rPr>
-          <w:rFonts w:ascii="Arial" w:hAnsi="Arial" w:cs="Arial"/>
-        </w:rPr>
-        <w:t xml:space="preserve">), es decir, un </w:t>
+        <w:t xml:space="preserve">Es de esperar que existan tipos de soluciones tecnológicas de software para el aprendizaje de STEAM que sean completas (total), es decir, un área temática que viene a ser el engranaje central que considere a las cinco áreas del STEAM (Science, Technology, Engineering, Arts and Mathematics) como engranajes de soporte. Así mismo, se puede dar el caso de que existan tipos de soluciones tecnológicas de software para el aprendizaje de STEAM que sean parciales (fragmented), es decir, un </w:t>
       </w:r>
       <w:r>
         <w:rPr>
           <w:rFonts w:ascii="Arial" w:hAnsi="Arial" w:cs="Arial"/>
         </w:rPr>
         <w:lastRenderedPageBreak/>
-        <w:t>área temática que viene a ser el engranaje central que considere al menos a dos de las cinco áreas del STEAM (</w:t>
-      </w:r>
-      <w:proofErr w:type="spellStart"/>
-      <w:r>
-        <w:rPr>
-          <w:rFonts w:ascii="Arial" w:hAnsi="Arial" w:cs="Arial"/>
-        </w:rPr>
-        <w:t>Science</w:t>
-      </w:r>
-      <w:proofErr w:type="spellEnd"/>
-      <w:r>
-        <w:rPr>
-          <w:rFonts w:ascii="Arial" w:hAnsi="Arial" w:cs="Arial"/>
-        </w:rPr>
-        <w:t xml:space="preserve">, </w:t>
-      </w:r>
-      <w:proofErr w:type="spellStart"/>
-      <w:r>
-        <w:rPr>
-          <w:rFonts w:ascii="Arial" w:hAnsi="Arial" w:cs="Arial"/>
-        </w:rPr>
-        <w:t>Technology</w:t>
-      </w:r>
-      <w:proofErr w:type="spellEnd"/>
-      <w:r>
-        <w:rPr>
-          <w:rFonts w:ascii="Arial" w:hAnsi="Arial" w:cs="Arial"/>
-        </w:rPr>
-        <w:t xml:space="preserve">, </w:t>
-      </w:r>
-      <w:proofErr w:type="spellStart"/>
-      <w:r>
-        <w:rPr>
-          <w:rFonts w:ascii="Arial" w:hAnsi="Arial" w:cs="Arial"/>
-        </w:rPr>
-        <w:t>Engineering</w:t>
-      </w:r>
-      <w:proofErr w:type="spellEnd"/>
-      <w:r>
-        <w:rPr>
-          <w:rFonts w:ascii="Arial" w:hAnsi="Arial" w:cs="Arial"/>
-        </w:rPr>
-        <w:t xml:space="preserve">, </w:t>
-      </w:r>
-      <w:proofErr w:type="spellStart"/>
-      <w:r>
-        <w:rPr>
-          <w:rFonts w:ascii="Arial" w:hAnsi="Arial" w:cs="Arial"/>
-        </w:rPr>
-        <w:t>Arts</w:t>
-      </w:r>
-      <w:proofErr w:type="spellEnd"/>
-      <w:r>
-        <w:rPr>
-          <w:rFonts w:ascii="Arial" w:hAnsi="Arial" w:cs="Arial"/>
-        </w:rPr>
-        <w:t xml:space="preserve"> and </w:t>
-      </w:r>
-      <w:proofErr w:type="spellStart"/>
-      <w:r>
-        <w:rPr>
-          <w:rFonts w:ascii="Arial" w:hAnsi="Arial" w:cs="Arial"/>
-        </w:rPr>
-        <w:t>Mathematics</w:t>
-      </w:r>
-      <w:proofErr w:type="spellEnd"/>
-      <w:r>
-        <w:rPr>
-          <w:rFonts w:ascii="Arial" w:hAnsi="Arial" w:cs="Arial"/>
-        </w:rPr>
-        <w:t>) como engranajes de soporte.</w:t>
+        <w:t>área temática que viene a ser el engranaje central que considere al menos a dos de las cinco áreas del STEAM (Science, Technology, Engineering, Arts and Mathematics) como engranajes de soporte.</w:t>
       </w:r>
     </w:p>
     <w:p>
@@ -5017,27 +4532,14 @@
       <w:r>
         <w:t xml:space="preserve">Ilustración </w:t>
       </w:r>
-      <w:r>
-        <w:fldChar w:fldCharType="begin"/>
-      </w:r>
-      <w:r>
-        <w:instrText xml:space="preserve"> SEQ Ilustración \* ARABIC </w:instrText>
-      </w:r>
-      <w:r>
-        <w:fldChar w:fldCharType="separate"/>
-      </w:r>
-      <w:r>
-        <w:rPr>
-          <w:noProof/>
-        </w:rPr>
-        <w:t>2</w:t>
-      </w:r>
-      <w:r>
-        <w:rPr>
-          <w:noProof/>
-        </w:rPr>
-        <w:fldChar w:fldCharType="end"/>
-      </w:r>
+      <w:fldSimple w:instr=" SEQ Ilustración \* ARABIC ">
+        <w:r>
+          <w:rPr>
+            <w:noProof/>
+          </w:rPr>
+          <w:t>2</w:t>
+        </w:r>
+      </w:fldSimple>
       <w:r>
         <w:t>: Método Ágil SCRUM.</w:t>
       </w:r>
@@ -5524,38 +5026,20 @@
       <w:r>
         <w:t xml:space="preserve">Ilustración </w:t>
       </w:r>
-      <w:r>
-        <w:fldChar w:fldCharType="begin"/>
-      </w:r>
-      <w:r>
-        <w:instrText xml:space="preserve"> SEQ Ilustración \* ARABIC </w:instrText>
-      </w:r>
-      <w:r>
-        <w:fldChar w:fldCharType="separate"/>
-      </w:r>
-      <w:r>
-        <w:rPr>
-          <w:noProof/>
-        </w:rPr>
-        <w:t>3</w:t>
-      </w:r>
-      <w:r>
-        <w:rPr>
-          <w:noProof/>
-        </w:rPr>
-        <w:fldChar w:fldCharType="end"/>
-      </w:r>
+      <w:fldSimple w:instr=" SEQ Ilustración \* ARABIC ">
+        <w:r>
+          <w:rPr>
+            <w:noProof/>
+          </w:rPr>
+          <w:t>3</w:t>
+        </w:r>
+      </w:fldSimple>
       <w:r>
         <w:t xml:space="preserve">: </w:t>
       </w:r>
       <w:r>
-        <w:t xml:space="preserve">Logo de la base de Datos </w:t>
-      </w:r>
-      <w:proofErr w:type="spellStart"/>
-      <w:r>
-        <w:t>MySql</w:t>
-      </w:r>
-      <w:proofErr w:type="spellEnd"/>
+        <w:t>Logo de la base de Datos MySql</w:t>
+      </w:r>
       <w:r>
         <w:t>.</w:t>
       </w:r>
@@ -5774,23 +5258,7 @@
           <w:szCs w:val="24"/>
         </w:rPr>
         <w:tab/>
-        <w:t xml:space="preserve">Gestión de usuarios y </w:t>
-      </w:r>
-      <w:proofErr w:type="spellStart"/>
-      <w:r>
-        <w:rPr>
-          <w:sz w:val="24"/>
-          <w:szCs w:val="24"/>
-        </w:rPr>
-        <w:t>passwords</w:t>
-      </w:r>
-      <w:proofErr w:type="spellEnd"/>
-      <w:r>
-        <w:rPr>
-          <w:sz w:val="24"/>
-          <w:szCs w:val="24"/>
-        </w:rPr>
-        <w:t>, manteniendo un muy buen nivel de seguridad en los datos.</w:t>
+        <w:t>Gestión de usuarios y passwords, manteniendo un muy buen nivel de seguridad en los datos.</w:t>
       </w:r>
     </w:p>
     <w:p>
@@ -5998,27 +5466,14 @@
       <w:r>
         <w:t xml:space="preserve">Ilustración </w:t>
       </w:r>
-      <w:r>
-        <w:fldChar w:fldCharType="begin"/>
-      </w:r>
-      <w:r>
-        <w:instrText xml:space="preserve"> SEQ Ilustración \* ARABIC </w:instrText>
-      </w:r>
-      <w:r>
-        <w:fldChar w:fldCharType="separate"/>
-      </w:r>
-      <w:r>
-        <w:rPr>
-          <w:noProof/>
-        </w:rPr>
-        <w:t>4</w:t>
-      </w:r>
-      <w:r>
-        <w:rPr>
-          <w:noProof/>
-        </w:rPr>
-        <w:fldChar w:fldCharType="end"/>
-      </w:r>
+      <w:fldSimple w:instr=" SEQ Ilustración \* ARABIC ">
+        <w:r>
+          <w:rPr>
+            <w:noProof/>
+          </w:rPr>
+          <w:t>4</w:t>
+        </w:r>
+      </w:fldSimple>
       <w:r>
         <w:t xml:space="preserve">: </w:t>
       </w:r>
@@ -6184,23 +5639,7 @@
           <w:sz w:val="24"/>
           <w:szCs w:val="24"/>
         </w:rPr>
-        <w:t xml:space="preserve"> aplicando el </w:t>
-      </w:r>
-      <w:proofErr w:type="spellStart"/>
-      <w:r>
-        <w:rPr>
-          <w:sz w:val="24"/>
-          <w:szCs w:val="24"/>
-        </w:rPr>
-        <w:t>Steam</w:t>
-      </w:r>
-      <w:proofErr w:type="spellEnd"/>
-      <w:r>
-        <w:rPr>
-          <w:sz w:val="24"/>
-          <w:szCs w:val="24"/>
-        </w:rPr>
-        <w:t xml:space="preserve"> de Ciencias Sociales</w:t>
+        <w:t xml:space="preserve"> aplicando el Steam de Ciencias Sociales</w:t>
       </w:r>
       <w:r>
         <w:rPr>
@@ -6282,21 +5721,12 @@
         </w:rPr>
         <w:t xml:space="preserve">del Producto Software </w:t>
       </w:r>
-      <w:proofErr w:type="spellStart"/>
-      <w:r>
-        <w:rPr>
-          <w:sz w:val="24"/>
-          <w:szCs w:val="24"/>
-        </w:rPr>
-        <w:t>Steam</w:t>
-      </w:r>
-      <w:proofErr w:type="spellEnd"/>
-      <w:r>
-        <w:rPr>
-          <w:sz w:val="24"/>
-          <w:szCs w:val="24"/>
-        </w:rPr>
-        <w:t xml:space="preserve"> del Sistema </w:t>
+      <w:r>
+        <w:rPr>
+          <w:sz w:val="24"/>
+          <w:szCs w:val="24"/>
+        </w:rPr>
+        <w:t xml:space="preserve">Steam del Sistema </w:t>
       </w:r>
       <w:r>
         <w:rPr>
@@ -6715,19 +6145,11 @@
                 <w:lang w:val="en-US"/>
               </w:rPr>
             </w:pPr>
-            <w:proofErr w:type="spellStart"/>
             <w:r>
               <w:rPr>
                 <w:lang w:val="en-US"/>
               </w:rPr>
-              <w:t>Hp</w:t>
-            </w:r>
-            <w:proofErr w:type="spellEnd"/>
-            <w:r>
-              <w:rPr>
-                <w:lang w:val="en-US"/>
-              </w:rPr>
-              <w:t xml:space="preserve"> Intel Core i7 5550 </w:t>
+              <w:t xml:space="preserve">Hp Intel Core i7 5550 </w:t>
             </w:r>
           </w:p>
         </w:tc>
@@ -6900,15 +6322,7 @@
               <w:jc w:val="both"/>
             </w:pPr>
             <w:r>
-              <w:t xml:space="preserve">Dell </w:t>
-            </w:r>
-            <w:proofErr w:type="spellStart"/>
-            <w:r>
-              <w:t>Inspiron</w:t>
-            </w:r>
-            <w:proofErr w:type="spellEnd"/>
-            <w:r>
-              <w:t xml:space="preserve"> 5545 Procesador AMD A10</w:t>
+              <w:t>Dell Inspiron 5545 Procesador AMD A10</w:t>
             </w:r>
           </w:p>
         </w:tc>
@@ -7039,27 +6453,14 @@
       <w:r>
         <w:t xml:space="preserve">Tabla </w:t>
       </w:r>
-      <w:r>
-        <w:fldChar w:fldCharType="begin"/>
-      </w:r>
-      <w:r>
-        <w:instrText xml:space="preserve"> SEQ Tabla \* ARABIC </w:instrText>
-      </w:r>
-      <w:r>
-        <w:fldChar w:fldCharType="separate"/>
-      </w:r>
-      <w:r>
-        <w:rPr>
-          <w:noProof/>
-        </w:rPr>
-        <w:t>1</w:t>
-      </w:r>
-      <w:r>
-        <w:rPr>
-          <w:noProof/>
-        </w:rPr>
-        <w:fldChar w:fldCharType="end"/>
-      </w:r>
+      <w:fldSimple w:instr=" SEQ Tabla \* ARABIC ">
+        <w:r>
+          <w:rPr>
+            <w:noProof/>
+          </w:rPr>
+          <w:t>1</w:t>
+        </w:r>
+      </w:fldSimple>
       <w:r>
         <w:t>: Viabilidad Hardware.</w:t>
       </w:r>
@@ -7441,11 +6842,9 @@
             <w:r>
               <w:t xml:space="preserve">MySQL </w:t>
             </w:r>
-            <w:proofErr w:type="spellStart"/>
             <w:r>
               <w:t>Workbench</w:t>
             </w:r>
-            <w:proofErr w:type="spellEnd"/>
           </w:p>
         </w:tc>
         <w:tc>
@@ -7568,27 +6967,14 @@
       <w:r>
         <w:t xml:space="preserve">Tabla </w:t>
       </w:r>
-      <w:r>
-        <w:fldChar w:fldCharType="begin"/>
-      </w:r>
-      <w:r>
-        <w:instrText xml:space="preserve"> SEQ Tabla \* ARABIC </w:instrText>
-      </w:r>
-      <w:r>
-        <w:fldChar w:fldCharType="separate"/>
-      </w:r>
-      <w:r>
-        <w:rPr>
-          <w:noProof/>
-        </w:rPr>
-        <w:t>2</w:t>
-      </w:r>
-      <w:r>
-        <w:rPr>
-          <w:noProof/>
-        </w:rPr>
-        <w:fldChar w:fldCharType="end"/>
-      </w:r>
+      <w:fldSimple w:instr=" SEQ Tabla \* ARABIC ">
+        <w:r>
+          <w:rPr>
+            <w:noProof/>
+          </w:rPr>
+          <w:t>2</w:t>
+        </w:r>
+      </w:fldSimple>
       <w:r>
         <w:t>: Viabilidad Software.</w:t>
       </w:r>
@@ -8178,27 +7564,14 @@
       <w:r>
         <w:t xml:space="preserve">Tabla </w:t>
       </w:r>
-      <w:r>
-        <w:fldChar w:fldCharType="begin"/>
-      </w:r>
-      <w:r>
-        <w:instrText xml:space="preserve"> SEQ Tabla \* ARABIC </w:instrText>
-      </w:r>
-      <w:r>
-        <w:fldChar w:fldCharType="separate"/>
-      </w:r>
-      <w:r>
-        <w:rPr>
-          <w:noProof/>
-        </w:rPr>
-        <w:t>3</w:t>
-      </w:r>
-      <w:r>
-        <w:rPr>
-          <w:noProof/>
-        </w:rPr>
-        <w:fldChar w:fldCharType="end"/>
-      </w:r>
+      <w:fldSimple w:instr=" SEQ Tabla \* ARABIC ">
+        <w:r>
+          <w:rPr>
+            <w:noProof/>
+          </w:rPr>
+          <w:t>3</w:t>
+        </w:r>
+      </w:fldSimple>
       <w:r>
         <w:t>: Viabilidad Administrativa.</w:t>
       </w:r>
@@ -8491,27 +7864,14 @@
       <w:r>
         <w:t xml:space="preserve">Tabla </w:t>
       </w:r>
-      <w:r>
-        <w:fldChar w:fldCharType="begin"/>
-      </w:r>
-      <w:r>
-        <w:instrText xml:space="preserve"> SEQ Tabla \* ARABIC </w:instrText>
-      </w:r>
-      <w:r>
-        <w:fldChar w:fldCharType="separate"/>
-      </w:r>
-      <w:r>
-        <w:rPr>
-          <w:noProof/>
-        </w:rPr>
-        <w:t>4</w:t>
-      </w:r>
-      <w:r>
-        <w:rPr>
-          <w:noProof/>
-        </w:rPr>
-        <w:fldChar w:fldCharType="end"/>
-      </w:r>
+      <w:fldSimple w:instr=" SEQ Tabla \* ARABIC ">
+        <w:r>
+          <w:rPr>
+            <w:noProof/>
+          </w:rPr>
+          <w:t>4</w:t>
+        </w:r>
+      </w:fldSimple>
       <w:r>
         <w:t>: Presupuesto Total.</w:t>
       </w:r>
@@ -8700,31 +8060,13 @@
           <w:szCs w:val="24"/>
         </w:rPr>
       </w:pPr>
-      <w:proofErr w:type="spellStart"/>
-      <w:r>
-        <w:rPr>
-          <w:sz w:val="24"/>
-          <w:szCs w:val="24"/>
-        </w:rPr>
-        <w:t>Msc</w:t>
-      </w:r>
-      <w:proofErr w:type="spellEnd"/>
-      <w:r>
-        <w:rPr>
-          <w:sz w:val="24"/>
-          <w:szCs w:val="24"/>
-        </w:rPr>
-        <w:t xml:space="preserve">. Fabian </w:t>
-      </w:r>
-      <w:proofErr w:type="spellStart"/>
-      <w:r>
-        <w:rPr>
-          <w:sz w:val="24"/>
-          <w:szCs w:val="24"/>
-        </w:rPr>
-        <w:t>Quimbiulco</w:t>
-      </w:r>
-      <w:proofErr w:type="spellEnd"/>
+      <w:r>
+        <w:rPr>
+          <w:sz w:val="24"/>
+          <w:szCs w:val="24"/>
+        </w:rPr>
+        <w:t>Msc. Fabian Quimbiulco</w:t>
+      </w:r>
     </w:p>
     <w:p>
       <w:pPr>
@@ -8924,19 +8266,8 @@
           <w:kern w:val="0"/>
           <w:lang w:eastAsia="es-ES_tradnl" w:bidi="ar-SA"/>
         </w:rPr>
-        <w:t xml:space="preserve">Diego </w:t>
-      </w:r>
-      <w:proofErr w:type="spellStart"/>
-      <w:r>
-        <w:rPr>
-          <w:rFonts w:ascii="Arial" w:eastAsia="Arial" w:hAnsi="Arial" w:cs="Arial"/>
-          <w:color w:val="000000"/>
-          <w:kern w:val="0"/>
-          <w:lang w:eastAsia="es-ES_tradnl" w:bidi="ar-SA"/>
-        </w:rPr>
-        <w:t>Yacelga</w:t>
-      </w:r>
-      <w:proofErr w:type="spellEnd"/>
+        <w:t>Diego Yacelga</w:t>
+      </w:r>
     </w:p>
     <w:p>
       <w:pPr>
@@ -9074,7 +8405,6 @@
           <w:lang w:eastAsia="es-ES_tradnl" w:bidi="ar-SA"/>
         </w:rPr>
       </w:pPr>
-      <w:proofErr w:type="spellStart"/>
       <w:r>
         <w:rPr>
           <w:rFonts w:ascii="Arial" w:eastAsia="Arial" w:hAnsi="Arial" w:cs="Arial"/>
@@ -9091,17 +8421,7 @@
           <w:kern w:val="0"/>
           <w:lang w:eastAsia="es-ES_tradnl" w:bidi="ar-SA"/>
         </w:rPr>
-        <w:t>Intel</w:t>
-      </w:r>
-      <w:proofErr w:type="spellEnd"/>
-      <w:r>
-        <w:rPr>
-          <w:rFonts w:ascii="Arial" w:eastAsia="Arial" w:hAnsi="Arial" w:cs="Arial"/>
-          <w:color w:val="000000"/>
-          <w:kern w:val="0"/>
-          <w:lang w:eastAsia="es-ES_tradnl" w:bidi="ar-SA"/>
-        </w:rPr>
-        <w:t xml:space="preserve"> Core i7 5550 </w:t>
+        <w:t xml:space="preserve">Intel Core i7 5550 </w:t>
       </w:r>
     </w:p>
     <w:p>
@@ -9168,27 +8488,7 @@
           <w:kern w:val="0"/>
           <w:lang w:val="es-ES_tradnl" w:eastAsia="es-ES_tradnl" w:bidi="ar-SA"/>
         </w:rPr>
-        <w:t xml:space="preserve">Dell </w:t>
-      </w:r>
-      <w:proofErr w:type="spellStart"/>
-      <w:r>
-        <w:rPr>
-          <w:rFonts w:ascii="Arial" w:eastAsia="Arial" w:hAnsi="Arial" w:cs="Arial"/>
-          <w:color w:val="000000"/>
-          <w:kern w:val="0"/>
-          <w:lang w:val="es-ES_tradnl" w:eastAsia="es-ES_tradnl" w:bidi="ar-SA"/>
-        </w:rPr>
-        <w:t>Inspiron</w:t>
-      </w:r>
-      <w:proofErr w:type="spellEnd"/>
-      <w:r>
-        <w:rPr>
-          <w:rFonts w:ascii="Arial" w:eastAsia="Arial" w:hAnsi="Arial" w:cs="Arial"/>
-          <w:color w:val="000000"/>
-          <w:kern w:val="0"/>
-          <w:lang w:val="es-ES_tradnl" w:eastAsia="es-ES_tradnl" w:bidi="ar-SA"/>
-        </w:rPr>
-        <w:t xml:space="preserve"> 5545 Procesador AMD A10</w:t>
+        <w:t>Dell Inspiron 5545 Procesador AMD A10</w:t>
       </w:r>
     </w:p>
     <w:p>
@@ -9451,47 +8751,13 @@
                 <w:lang w:val="en-US"/>
               </w:rPr>
             </w:pPr>
-            <w:proofErr w:type="spellStart"/>
             <w:r>
               <w:rPr>
                 <w:rFonts w:ascii="Arial" w:hAnsi="Arial" w:cs="Arial"/>
                 <w:lang w:val="en-US"/>
               </w:rPr>
-              <w:t>Programa</w:t>
-            </w:r>
-            <w:proofErr w:type="spellEnd"/>
-            <w:r>
-              <w:rPr>
-                <w:rFonts w:ascii="Arial" w:hAnsi="Arial" w:cs="Arial"/>
-                <w:lang w:val="en-US"/>
-              </w:rPr>
-              <w:t xml:space="preserve"> </w:t>
-            </w:r>
-            <w:proofErr w:type="spellStart"/>
-            <w:r>
-              <w:rPr>
-                <w:rFonts w:ascii="Arial" w:hAnsi="Arial" w:cs="Arial"/>
-                <w:lang w:val="en-US"/>
-              </w:rPr>
-              <w:t>informático</w:t>
-            </w:r>
-            <w:proofErr w:type="spellEnd"/>
-            <w:r>
-              <w:rPr>
-                <w:rFonts w:ascii="Arial" w:hAnsi="Arial" w:cs="Arial"/>
-                <w:lang w:val="en-US"/>
-              </w:rPr>
-              <w:t xml:space="preserve"> multi </w:t>
-            </w:r>
-            <w:proofErr w:type="spellStart"/>
-            <w:r>
-              <w:rPr>
-                <w:rFonts w:ascii="Arial" w:hAnsi="Arial" w:cs="Arial"/>
-                <w:lang w:val="en-US"/>
-              </w:rPr>
-              <w:t>plataforma</w:t>
-            </w:r>
-            <w:proofErr w:type="spellEnd"/>
+              <w:t>Programa informático multi plataforma</w:t>
+            </w:r>
             <w:r>
               <w:rPr>
                 <w:rFonts w:ascii="Arial" w:hAnsi="Arial" w:cs="Arial"/>
@@ -9582,70 +8848,12 @@
               </w:rPr>
               <w:t xml:space="preserve">Acrónimo de </w:t>
             </w:r>
-            <w:proofErr w:type="spellStart"/>
             <w:r>
               <w:rPr>
                 <w:rFonts w:ascii="Arial" w:hAnsi="Arial" w:cs="Arial"/>
               </w:rPr>
-              <w:t>Science</w:t>
-            </w:r>
-            <w:proofErr w:type="spellEnd"/>
-            <w:r>
-              <w:rPr>
-                <w:rFonts w:ascii="Arial" w:hAnsi="Arial" w:cs="Arial"/>
-              </w:rPr>
-              <w:t xml:space="preserve">, </w:t>
-            </w:r>
-            <w:proofErr w:type="spellStart"/>
-            <w:r>
-              <w:rPr>
-                <w:rFonts w:ascii="Arial" w:hAnsi="Arial" w:cs="Arial"/>
-              </w:rPr>
-              <w:t>Technology</w:t>
-            </w:r>
-            <w:proofErr w:type="spellEnd"/>
-            <w:r>
-              <w:rPr>
-                <w:rFonts w:ascii="Arial" w:hAnsi="Arial" w:cs="Arial"/>
-              </w:rPr>
-              <w:t xml:space="preserve">, </w:t>
-            </w:r>
-            <w:proofErr w:type="spellStart"/>
-            <w:r>
-              <w:rPr>
-                <w:rFonts w:ascii="Arial" w:hAnsi="Arial" w:cs="Arial"/>
-              </w:rPr>
-              <w:t>Engineering</w:t>
-            </w:r>
-            <w:proofErr w:type="spellEnd"/>
-            <w:r>
-              <w:rPr>
-                <w:rFonts w:ascii="Arial" w:hAnsi="Arial" w:cs="Arial"/>
-              </w:rPr>
-              <w:t xml:space="preserve">, </w:t>
-            </w:r>
-            <w:proofErr w:type="spellStart"/>
-            <w:r>
-              <w:rPr>
-                <w:rFonts w:ascii="Arial" w:hAnsi="Arial" w:cs="Arial"/>
-              </w:rPr>
-              <w:t>Arts</w:t>
-            </w:r>
-            <w:proofErr w:type="spellEnd"/>
-            <w:r>
-              <w:rPr>
-                <w:rFonts w:ascii="Arial" w:hAnsi="Arial" w:cs="Arial"/>
-              </w:rPr>
-              <w:t xml:space="preserve"> and </w:t>
-            </w:r>
-            <w:proofErr w:type="spellStart"/>
-            <w:r>
-              <w:rPr>
-                <w:rFonts w:ascii="Arial" w:hAnsi="Arial" w:cs="Arial"/>
-              </w:rPr>
-              <w:t>Mathematics</w:t>
-            </w:r>
-            <w:proofErr w:type="spellEnd"/>
+              <w:t>Science, Technology, Engineering, Arts and Mathematics</w:t>
+            </w:r>
             <w:r>
               <w:rPr>
                 <w:rFonts w:ascii="Arial" w:eastAsia="Times New Roman" w:hAnsi="Arial" w:cs="Arial"/>
@@ -9765,35 +8973,7 @@
               <w:rPr>
                 <w:rFonts w:ascii="Arial" w:hAnsi="Arial" w:cs="Arial"/>
               </w:rPr>
-              <w:t xml:space="preserve">Acrónimo de Software </w:t>
-            </w:r>
-            <w:proofErr w:type="spellStart"/>
-            <w:r>
-              <w:rPr>
-                <w:rFonts w:ascii="Arial" w:hAnsi="Arial" w:cs="Arial"/>
-              </w:rPr>
-              <w:t>Requeriments</w:t>
-            </w:r>
-            <w:proofErr w:type="spellEnd"/>
-            <w:r>
-              <w:rPr>
-                <w:rFonts w:ascii="Arial" w:hAnsi="Arial" w:cs="Arial"/>
-              </w:rPr>
-              <w:t xml:space="preserve"> </w:t>
-            </w:r>
-            <w:proofErr w:type="spellStart"/>
-            <w:r>
-              <w:rPr>
-                <w:rFonts w:ascii="Arial" w:hAnsi="Arial" w:cs="Arial"/>
-              </w:rPr>
-              <w:t>Specifications</w:t>
-            </w:r>
-            <w:proofErr w:type="spellEnd"/>
-            <w:r>
-              <w:rPr>
-                <w:rFonts w:ascii="Arial" w:hAnsi="Arial" w:cs="Arial"/>
-              </w:rPr>
-              <w:t xml:space="preserve"> (Especificación de Requerimientos de Software)</w:t>
+              <w:t>Acrónimo de Software Requeriments Specifications (Especificación de Requerimientos de Software)</w:t>
             </w:r>
           </w:p>
         </w:tc>
@@ -10201,25 +9381,7 @@
                 <w:sz w:val="24"/>
                 <w:szCs w:val="24"/>
               </w:rPr>
-              <w:t xml:space="preserve">IEEE </w:t>
-            </w:r>
-            <w:proofErr w:type="spellStart"/>
-            <w:r>
-              <w:rPr>
-                <w:rFonts w:ascii="Arial" w:hAnsi="Arial" w:cs="Arial"/>
-                <w:sz w:val="24"/>
-                <w:szCs w:val="24"/>
-              </w:rPr>
-              <w:t>Std</w:t>
-            </w:r>
-            <w:proofErr w:type="spellEnd"/>
-            <w:r>
-              <w:rPr>
-                <w:rFonts w:ascii="Arial" w:hAnsi="Arial" w:cs="Arial"/>
-                <w:sz w:val="24"/>
-                <w:szCs w:val="24"/>
-              </w:rPr>
-              <w:t xml:space="preserve"> 830-1984, Guide for Software Requirements Specifications.</w:t>
+              <w:t>IEEE Std 830-1984, Guide for Software Requirements Specifications.</w:t>
             </w:r>
           </w:p>
           <w:p>
@@ -10340,23 +9502,13 @@
                 <w:lang w:val="es-EC"/>
               </w:rPr>
             </w:pPr>
-            <w:proofErr w:type="spellStart"/>
             <w:r>
               <w:rPr>
                 <w:rFonts w:ascii="Arial" w:hAnsi="Arial" w:cs="Arial"/>
                 <w:sz w:val="24"/>
                 <w:szCs w:val="24"/>
               </w:rPr>
-              <w:t>MSAgents</w:t>
-            </w:r>
-            <w:proofErr w:type="spellEnd"/>
-            <w:r>
-              <w:rPr>
-                <w:rFonts w:ascii="Arial" w:hAnsi="Arial" w:cs="Arial"/>
-                <w:sz w:val="24"/>
-                <w:szCs w:val="24"/>
-              </w:rPr>
-              <w:t xml:space="preserve"> de Microsoft</w:t>
+              <w:t>MSAgents de Microsoft</w:t>
             </w:r>
           </w:p>
         </w:tc>
@@ -10756,27 +9908,14 @@
       <w:r>
         <w:t xml:space="preserve">Ilustración </w:t>
       </w:r>
-      <w:r>
-        <w:fldChar w:fldCharType="begin"/>
-      </w:r>
-      <w:r>
-        <w:instrText xml:space="preserve"> SEQ Ilustración \* ARABIC </w:instrText>
-      </w:r>
-      <w:r>
-        <w:fldChar w:fldCharType="separate"/>
-      </w:r>
-      <w:r>
-        <w:rPr>
-          <w:noProof/>
-        </w:rPr>
-        <w:t>5</w:t>
-      </w:r>
-      <w:r>
-        <w:rPr>
-          <w:noProof/>
-        </w:rPr>
-        <w:fldChar w:fldCharType="end"/>
-      </w:r>
+      <w:fldSimple w:instr=" SEQ Ilustración \* ARABIC ">
+        <w:r>
+          <w:rPr>
+            <w:noProof/>
+          </w:rPr>
+          <w:t>5</w:t>
+        </w:r>
+      </w:fldSimple>
       <w:r>
         <w:t>: Espina de Pescado.</w:t>
       </w:r>
@@ -14757,7 +13896,7 @@
 </file>
 
 <file path=customXml/itemProps1.xml><?xml version="1.0" encoding="utf-8"?>
-<ds:datastoreItem xmlns:ds="http://schemas.openxmlformats.org/officeDocument/2006/customXml" ds:itemID="{7A9E7D70-9251-4721-BA4F-AF0F59AA40AA}">
+<ds:datastoreItem xmlns:ds="http://schemas.openxmlformats.org/officeDocument/2006/customXml" ds:itemID="{FA971041-48F0-4AA4-91C0-F47172B45ECA}">
   <ds:schemaRefs>
     <ds:schemaRef ds:uri="http://schemas.openxmlformats.org/officeDocument/2006/bibliography"/>
   </ds:schemaRefs>

</xml_diff>